<commit_message>
Added section to manual for programming the Arduino.  Cleaned up schematic files.
</commit_message>
<xml_diff>
--- a/THC Manual/Arduino THC Manual.docx
+++ b/THC Manual/Arduino THC Manual.docx
@@ -243,19 +243,33 @@
           <w:tcPr>
             <w:tcW w:w="1073" w:type="dxa"/>
           </w:tcPr>
-          <w:p/>
+          <w:p>
+            <w:r>
+              <w:t>0.3</w:t>
+            </w:r>
+          </w:p>
         </w:tc>
         <w:tc>
           <w:tcPr>
             <w:tcW w:w="1054" w:type="dxa"/>
           </w:tcPr>
-          <w:p/>
+          <w:p>
+            <w:r>
+              <w:t>7/22/13</w:t>
+            </w:r>
+          </w:p>
         </w:tc>
         <w:tc>
           <w:tcPr>
             <w:tcW w:w="8781" w:type="dxa"/>
           </w:tcPr>
-          <w:p/>
+          <w:p>
+            <w:r>
+              <w:t>Added section on programming the Arduino</w:t>
+            </w:r>
+            <w:bookmarkStart w:id="0" w:name="_GoBack"/>
+            <w:bookmarkEnd w:id="0"/>
+          </w:p>
         </w:tc>
       </w:tr>
     </w:tbl>
@@ -266,8 +280,6 @@
       </w:r>
     </w:p>
     <w:p/>
-    <w:bookmarkStart w:id="0" w:name="_GoBack"/>
-    <w:bookmarkEnd w:id="0"/>
     <w:p>
       <w:pPr>
         <w:pStyle w:val="TOC1"/>
@@ -287,7 +299,7 @@
       <w:r>
         <w:fldChar w:fldCharType="separate"/>
       </w:r>
-      <w:hyperlink w:anchor="_Toc362069457" w:history="1">
+      <w:hyperlink w:anchor="_Toc362285791" w:history="1">
         <w:r>
           <w:rPr>
             <w:rStyle w:val="Hyperlink"/>
@@ -330,7 +342,7 @@
             <w:noProof/>
             <w:webHidden/>
           </w:rPr>
-          <w:instrText xml:space="preserve"> PAGEREF _Toc362069457 \h </w:instrText>
+          <w:instrText xml:space="preserve"> PAGEREF _Toc362285791 \h </w:instrText>
         </w:r>
         <w:r>
           <w:rPr>
@@ -350,7 +362,7 @@
             <w:noProof/>
             <w:webHidden/>
           </w:rPr>
-          <w:t>4</w:t>
+          <w:t>5</w:t>
         </w:r>
         <w:r>
           <w:rPr>
@@ -372,7 +384,7 @@
           <w:noProof/>
         </w:rPr>
       </w:pPr>
-      <w:hyperlink w:anchor="_Toc362069458" w:history="1">
+      <w:hyperlink w:anchor="_Toc362285792" w:history="1">
         <w:r>
           <w:rPr>
             <w:rStyle w:val="Hyperlink"/>
@@ -399,7 +411,7 @@
             <w:noProof/>
             <w:webHidden/>
           </w:rPr>
-          <w:instrText xml:space="preserve"> PAGEREF _Toc362069458 \h </w:instrText>
+          <w:instrText xml:space="preserve"> PAGEREF _Toc362285792 \h </w:instrText>
         </w:r>
         <w:r>
           <w:rPr>
@@ -419,7 +431,7 @@
             <w:noProof/>
             <w:webHidden/>
           </w:rPr>
-          <w:t>4</w:t>
+          <w:t>5</w:t>
         </w:r>
         <w:r>
           <w:rPr>
@@ -441,7 +453,7 @@
           <w:noProof/>
         </w:rPr>
       </w:pPr>
-      <w:hyperlink w:anchor="_Toc362069459" w:history="1">
+      <w:hyperlink w:anchor="_Toc362285793" w:history="1">
         <w:r>
           <w:rPr>
             <w:rStyle w:val="Hyperlink"/>
@@ -468,7 +480,7 @@
             <w:noProof/>
             <w:webHidden/>
           </w:rPr>
-          <w:instrText xml:space="preserve"> PAGEREF _Toc362069459 \h </w:instrText>
+          <w:instrText xml:space="preserve"> PAGEREF _Toc362285793 \h </w:instrText>
         </w:r>
         <w:r>
           <w:rPr>
@@ -488,7 +500,7 @@
             <w:noProof/>
             <w:webHidden/>
           </w:rPr>
-          <w:t>4</w:t>
+          <w:t>5</w:t>
         </w:r>
         <w:r>
           <w:rPr>
@@ -509,7 +521,7 @@
           <w:szCs w:val="22"/>
         </w:rPr>
       </w:pPr>
-      <w:hyperlink w:anchor="_Toc362069460" w:history="1">
+      <w:hyperlink w:anchor="_Toc362285794" w:history="1">
         <w:r>
           <w:rPr>
             <w:rStyle w:val="Hyperlink"/>
@@ -552,7 +564,7 @@
             <w:noProof/>
             <w:webHidden/>
           </w:rPr>
-          <w:instrText xml:space="preserve"> PAGEREF _Toc362069460 \h </w:instrText>
+          <w:instrText xml:space="preserve"> PAGEREF _Toc362285794 \h </w:instrText>
         </w:r>
         <w:r>
           <w:rPr>
@@ -572,7 +584,7 @@
             <w:noProof/>
             <w:webHidden/>
           </w:rPr>
-          <w:t>4</w:t>
+          <w:t>5</w:t>
         </w:r>
         <w:r>
           <w:rPr>
@@ -594,7 +606,7 @@
           <w:noProof/>
         </w:rPr>
       </w:pPr>
-      <w:hyperlink w:anchor="_Toc362069461" w:history="1">
+      <w:hyperlink w:anchor="_Toc362285795" w:history="1">
         <w:r>
           <w:rPr>
             <w:rStyle w:val="Hyperlink"/>
@@ -621,7 +633,7 @@
             <w:noProof/>
             <w:webHidden/>
           </w:rPr>
-          <w:instrText xml:space="preserve"> PAGEREF _Toc362069461 \h </w:instrText>
+          <w:instrText xml:space="preserve"> PAGEREF _Toc362285795 \h </w:instrText>
         </w:r>
         <w:r>
           <w:rPr>
@@ -641,7 +653,7 @@
             <w:noProof/>
             <w:webHidden/>
           </w:rPr>
-          <w:t>4</w:t>
+          <w:t>5</w:t>
         </w:r>
         <w:r>
           <w:rPr>
@@ -663,7 +675,7 @@
           <w:noProof/>
         </w:rPr>
       </w:pPr>
-      <w:hyperlink w:anchor="_Toc362069462" w:history="1">
+      <w:hyperlink w:anchor="_Toc362285796" w:history="1">
         <w:r>
           <w:rPr>
             <w:rStyle w:val="Hyperlink"/>
@@ -690,7 +702,7 @@
             <w:noProof/>
             <w:webHidden/>
           </w:rPr>
-          <w:instrText xml:space="preserve"> PAGEREF _Toc362069462 \h </w:instrText>
+          <w:instrText xml:space="preserve"> PAGEREF _Toc362285796 \h </w:instrText>
         </w:r>
         <w:r>
           <w:rPr>
@@ -710,7 +722,7 @@
             <w:noProof/>
             <w:webHidden/>
           </w:rPr>
-          <w:t>4</w:t>
+          <w:t>5</w:t>
         </w:r>
         <w:r>
           <w:rPr>
@@ -731,7 +743,7 @@
           <w:szCs w:val="22"/>
         </w:rPr>
       </w:pPr>
-      <w:hyperlink w:anchor="_Toc362069463" w:history="1">
+      <w:hyperlink w:anchor="_Toc362285797" w:history="1">
         <w:r>
           <w:rPr>
             <w:rStyle w:val="Hyperlink"/>
@@ -774,7 +786,7 @@
             <w:noProof/>
             <w:webHidden/>
           </w:rPr>
-          <w:instrText xml:space="preserve"> PAGEREF _Toc362069463 \h </w:instrText>
+          <w:instrText xml:space="preserve"> PAGEREF _Toc362285797 \h </w:instrText>
         </w:r>
         <w:r>
           <w:rPr>
@@ -794,7 +806,7 @@
             <w:noProof/>
             <w:webHidden/>
           </w:rPr>
-          <w:t>5</w:t>
+          <w:t>6</w:t>
         </w:r>
         <w:r>
           <w:rPr>
@@ -816,7 +828,7 @@
           <w:noProof/>
         </w:rPr>
       </w:pPr>
-      <w:hyperlink w:anchor="_Toc362069464" w:history="1">
+      <w:hyperlink w:anchor="_Toc362285798" w:history="1">
         <w:r>
           <w:rPr>
             <w:rStyle w:val="Hyperlink"/>
@@ -843,7 +855,7 @@
             <w:noProof/>
             <w:webHidden/>
           </w:rPr>
-          <w:instrText xml:space="preserve"> PAGEREF _Toc362069464 \h </w:instrText>
+          <w:instrText xml:space="preserve"> PAGEREF _Toc362285798 \h </w:instrText>
         </w:r>
         <w:r>
           <w:rPr>
@@ -863,7 +875,7 @@
             <w:noProof/>
             <w:webHidden/>
           </w:rPr>
-          <w:t>5</w:t>
+          <w:t>6</w:t>
         </w:r>
         <w:r>
           <w:rPr>
@@ -885,7 +897,7 @@
           <w:noProof/>
         </w:rPr>
       </w:pPr>
-      <w:hyperlink w:anchor="_Toc362069465" w:history="1">
+      <w:hyperlink w:anchor="_Toc362285799" w:history="1">
         <w:r>
           <w:rPr>
             <w:rStyle w:val="Hyperlink"/>
@@ -912,7 +924,7 @@
             <w:noProof/>
             <w:webHidden/>
           </w:rPr>
-          <w:instrText xml:space="preserve"> PAGEREF _Toc362069465 \h </w:instrText>
+          <w:instrText xml:space="preserve"> PAGEREF _Toc362285799 \h </w:instrText>
         </w:r>
         <w:r>
           <w:rPr>
@@ -932,7 +944,7 @@
             <w:noProof/>
             <w:webHidden/>
           </w:rPr>
-          <w:t>5</w:t>
+          <w:t>6</w:t>
         </w:r>
         <w:r>
           <w:rPr>
@@ -954,7 +966,7 @@
           <w:noProof/>
         </w:rPr>
       </w:pPr>
-      <w:hyperlink w:anchor="_Toc362069466" w:history="1">
+      <w:hyperlink w:anchor="_Toc362285800" w:history="1">
         <w:r>
           <w:rPr>
             <w:rStyle w:val="Hyperlink"/>
@@ -981,7 +993,7 @@
             <w:noProof/>
             <w:webHidden/>
           </w:rPr>
-          <w:instrText xml:space="preserve"> PAGEREF _Toc362069466 \h </w:instrText>
+          <w:instrText xml:space="preserve"> PAGEREF _Toc362285800 \h </w:instrText>
         </w:r>
         <w:r>
           <w:rPr>
@@ -1001,7 +1013,7 @@
             <w:noProof/>
             <w:webHidden/>
           </w:rPr>
-          <w:t>5</w:t>
+          <w:t>6</w:t>
         </w:r>
         <w:r>
           <w:rPr>
@@ -1023,7 +1035,7 @@
           <w:noProof/>
         </w:rPr>
       </w:pPr>
-      <w:hyperlink w:anchor="_Toc362069467" w:history="1">
+      <w:hyperlink w:anchor="_Toc362285801" w:history="1">
         <w:r>
           <w:rPr>
             <w:rStyle w:val="Hyperlink"/>
@@ -1050,7 +1062,7 @@
             <w:noProof/>
             <w:webHidden/>
           </w:rPr>
-          <w:instrText xml:space="preserve"> PAGEREF _Toc362069467 \h </w:instrText>
+          <w:instrText xml:space="preserve"> PAGEREF _Toc362285801 \h </w:instrText>
         </w:r>
         <w:r>
           <w:rPr>
@@ -1070,7 +1082,7 @@
             <w:noProof/>
             <w:webHidden/>
           </w:rPr>
-          <w:t>6</w:t>
+          <w:t>7</w:t>
         </w:r>
         <w:r>
           <w:rPr>
@@ -1092,7 +1104,7 @@
           <w:noProof/>
         </w:rPr>
       </w:pPr>
-      <w:hyperlink w:anchor="_Toc362069468" w:history="1">
+      <w:hyperlink w:anchor="_Toc362285802" w:history="1">
         <w:r>
           <w:rPr>
             <w:rStyle w:val="Hyperlink"/>
@@ -1119,7 +1131,7 @@
             <w:noProof/>
             <w:webHidden/>
           </w:rPr>
-          <w:instrText xml:space="preserve"> PAGEREF _Toc362069468 \h </w:instrText>
+          <w:instrText xml:space="preserve"> PAGEREF _Toc362285802 \h </w:instrText>
         </w:r>
         <w:r>
           <w:rPr>
@@ -1139,7 +1151,7 @@
             <w:noProof/>
             <w:webHidden/>
           </w:rPr>
-          <w:t>6</w:t>
+          <w:t>7</w:t>
         </w:r>
         <w:r>
           <w:rPr>
@@ -1161,7 +1173,7 @@
           <w:noProof/>
         </w:rPr>
       </w:pPr>
-      <w:hyperlink w:anchor="_Toc362069469" w:history="1">
+      <w:hyperlink w:anchor="_Toc362285803" w:history="1">
         <w:r>
           <w:rPr>
             <w:rStyle w:val="Hyperlink"/>
@@ -1188,7 +1200,7 @@
             <w:noProof/>
             <w:webHidden/>
           </w:rPr>
-          <w:instrText xml:space="preserve"> PAGEREF _Toc362069469 \h </w:instrText>
+          <w:instrText xml:space="preserve"> PAGEREF _Toc362285803 \h </w:instrText>
         </w:r>
         <w:r>
           <w:rPr>
@@ -1208,7 +1220,7 @@
             <w:noProof/>
             <w:webHidden/>
           </w:rPr>
-          <w:t>7</w:t>
+          <w:t>8</w:t>
         </w:r>
         <w:r>
           <w:rPr>
@@ -1230,7 +1242,7 @@
           <w:noProof/>
         </w:rPr>
       </w:pPr>
-      <w:hyperlink w:anchor="_Toc362069470" w:history="1">
+      <w:hyperlink w:anchor="_Toc362285804" w:history="1">
         <w:r>
           <w:rPr>
             <w:rStyle w:val="Hyperlink"/>
@@ -1257,7 +1269,7 @@
             <w:noProof/>
             <w:webHidden/>
           </w:rPr>
-          <w:instrText xml:space="preserve"> PAGEREF _Toc362069470 \h </w:instrText>
+          <w:instrText xml:space="preserve"> PAGEREF _Toc362285804 \h </w:instrText>
         </w:r>
         <w:r>
           <w:rPr>
@@ -1277,7 +1289,7 @@
             <w:noProof/>
             <w:webHidden/>
           </w:rPr>
-          <w:t>7</w:t>
+          <w:t>8</w:t>
         </w:r>
         <w:r>
           <w:rPr>
@@ -1299,7 +1311,7 @@
           <w:noProof/>
         </w:rPr>
       </w:pPr>
-      <w:hyperlink w:anchor="_Toc362069471" w:history="1">
+      <w:hyperlink w:anchor="_Toc362285805" w:history="1">
         <w:r>
           <w:rPr>
             <w:rStyle w:val="Hyperlink"/>
@@ -1326,7 +1338,7 @@
             <w:noProof/>
             <w:webHidden/>
           </w:rPr>
-          <w:instrText xml:space="preserve"> PAGEREF _Toc362069471 \h </w:instrText>
+          <w:instrText xml:space="preserve"> PAGEREF _Toc362285805 \h </w:instrText>
         </w:r>
         <w:r>
           <w:rPr>
@@ -1346,7 +1358,7 @@
             <w:noProof/>
             <w:webHidden/>
           </w:rPr>
-          <w:t>7</w:t>
+          <w:t>8</w:t>
         </w:r>
         <w:r>
           <w:rPr>
@@ -1368,7 +1380,7 @@
           <w:noProof/>
         </w:rPr>
       </w:pPr>
-      <w:hyperlink w:anchor="_Toc362069472" w:history="1">
+      <w:hyperlink w:anchor="_Toc362285806" w:history="1">
         <w:r>
           <w:rPr>
             <w:rStyle w:val="Hyperlink"/>
@@ -1395,7 +1407,7 @@
             <w:noProof/>
             <w:webHidden/>
           </w:rPr>
-          <w:instrText xml:space="preserve"> PAGEREF _Toc362069472 \h </w:instrText>
+          <w:instrText xml:space="preserve"> PAGEREF _Toc362285806 \h </w:instrText>
         </w:r>
         <w:r>
           <w:rPr>
@@ -1415,7 +1427,7 @@
             <w:noProof/>
             <w:webHidden/>
           </w:rPr>
-          <w:t>7</w:t>
+          <w:t>8</w:t>
         </w:r>
         <w:r>
           <w:rPr>
@@ -1437,7 +1449,7 @@
           <w:noProof/>
         </w:rPr>
       </w:pPr>
-      <w:hyperlink w:anchor="_Toc362069473" w:history="1">
+      <w:hyperlink w:anchor="_Toc362285807" w:history="1">
         <w:r>
           <w:rPr>
             <w:rStyle w:val="Hyperlink"/>
@@ -1464,7 +1476,7 @@
             <w:noProof/>
             <w:webHidden/>
           </w:rPr>
-          <w:instrText xml:space="preserve"> PAGEREF _Toc362069473 \h </w:instrText>
+          <w:instrText xml:space="preserve"> PAGEREF _Toc362285807 \h </w:instrText>
         </w:r>
         <w:r>
           <w:rPr>
@@ -1484,7 +1496,7 @@
             <w:noProof/>
             <w:webHidden/>
           </w:rPr>
-          <w:t>8</w:t>
+          <w:t>9</w:t>
         </w:r>
         <w:r>
           <w:rPr>
@@ -1506,7 +1518,7 @@
           <w:noProof/>
         </w:rPr>
       </w:pPr>
-      <w:hyperlink w:anchor="_Toc362069474" w:history="1">
+      <w:hyperlink w:anchor="_Toc362285808" w:history="1">
         <w:r>
           <w:rPr>
             <w:rStyle w:val="Hyperlink"/>
@@ -1533,7 +1545,7 @@
             <w:noProof/>
             <w:webHidden/>
           </w:rPr>
-          <w:instrText xml:space="preserve"> PAGEREF _Toc362069474 \h </w:instrText>
+          <w:instrText xml:space="preserve"> PAGEREF _Toc362285808 \h </w:instrText>
         </w:r>
         <w:r>
           <w:rPr>
@@ -1553,7 +1565,7 @@
             <w:noProof/>
             <w:webHidden/>
           </w:rPr>
-          <w:t>8</w:t>
+          <w:t>9</w:t>
         </w:r>
         <w:r>
           <w:rPr>
@@ -1575,7 +1587,7 @@
           <w:noProof/>
         </w:rPr>
       </w:pPr>
-      <w:hyperlink w:anchor="_Toc362069475" w:history="1">
+      <w:hyperlink w:anchor="_Toc362285809" w:history="1">
         <w:r>
           <w:rPr>
             <w:rStyle w:val="Hyperlink"/>
@@ -1602,7 +1614,7 @@
             <w:noProof/>
             <w:webHidden/>
           </w:rPr>
-          <w:instrText xml:space="preserve"> PAGEREF _Toc362069475 \h </w:instrText>
+          <w:instrText xml:space="preserve"> PAGEREF _Toc362285809 \h </w:instrText>
         </w:r>
         <w:r>
           <w:rPr>
@@ -1622,7 +1634,7 @@
             <w:noProof/>
             <w:webHidden/>
           </w:rPr>
-          <w:t>10</w:t>
+          <w:t>11</w:t>
         </w:r>
         <w:r>
           <w:rPr>
@@ -1644,7 +1656,7 @@
           <w:noProof/>
         </w:rPr>
       </w:pPr>
-      <w:hyperlink w:anchor="_Toc362069476" w:history="1">
+      <w:hyperlink w:anchor="_Toc362285810" w:history="1">
         <w:r>
           <w:rPr>
             <w:rStyle w:val="Hyperlink"/>
@@ -1671,7 +1683,7 @@
             <w:noProof/>
             <w:webHidden/>
           </w:rPr>
-          <w:instrText xml:space="preserve"> PAGEREF _Toc362069476 \h </w:instrText>
+          <w:instrText xml:space="preserve"> PAGEREF _Toc362285810 \h </w:instrText>
         </w:r>
         <w:r>
           <w:rPr>
@@ -1691,7 +1703,7 @@
             <w:noProof/>
             <w:webHidden/>
           </w:rPr>
-          <w:t>10</w:t>
+          <w:t>11</w:t>
         </w:r>
         <w:r>
           <w:rPr>
@@ -1713,7 +1725,7 @@
           <w:noProof/>
         </w:rPr>
       </w:pPr>
-      <w:hyperlink w:anchor="_Toc362069477" w:history="1">
+      <w:hyperlink w:anchor="_Toc362285811" w:history="1">
         <w:r>
           <w:rPr>
             <w:rStyle w:val="Hyperlink"/>
@@ -1740,7 +1752,7 @@
             <w:noProof/>
             <w:webHidden/>
           </w:rPr>
-          <w:instrText xml:space="preserve"> PAGEREF _Toc362069477 \h </w:instrText>
+          <w:instrText xml:space="preserve"> PAGEREF _Toc362285811 \h </w:instrText>
         </w:r>
         <w:r>
           <w:rPr>
@@ -1760,7 +1772,7 @@
             <w:noProof/>
             <w:webHidden/>
           </w:rPr>
-          <w:t>11</w:t>
+          <w:t>12</w:t>
         </w:r>
         <w:r>
           <w:rPr>
@@ -1782,7 +1794,7 @@
           <w:noProof/>
         </w:rPr>
       </w:pPr>
-      <w:hyperlink w:anchor="_Toc362069478" w:history="1">
+      <w:hyperlink w:anchor="_Toc362285812" w:history="1">
         <w:r>
           <w:rPr>
             <w:rStyle w:val="Hyperlink"/>
@@ -1809,7 +1821,7 @@
             <w:noProof/>
             <w:webHidden/>
           </w:rPr>
-          <w:instrText xml:space="preserve"> PAGEREF _Toc362069478 \h </w:instrText>
+          <w:instrText xml:space="preserve"> PAGEREF _Toc362285812 \h </w:instrText>
         </w:r>
         <w:r>
           <w:rPr>
@@ -1829,7 +1841,7 @@
             <w:noProof/>
             <w:webHidden/>
           </w:rPr>
-          <w:t>11</w:t>
+          <w:t>12</w:t>
         </w:r>
         <w:r>
           <w:rPr>
@@ -1851,7 +1863,7 @@
           <w:noProof/>
         </w:rPr>
       </w:pPr>
-      <w:hyperlink w:anchor="_Toc362069479" w:history="1">
+      <w:hyperlink w:anchor="_Toc362285813" w:history="1">
         <w:r>
           <w:rPr>
             <w:rStyle w:val="Hyperlink"/>
@@ -1878,7 +1890,7 @@
             <w:noProof/>
             <w:webHidden/>
           </w:rPr>
-          <w:instrText xml:space="preserve"> PAGEREF _Toc362069479 \h </w:instrText>
+          <w:instrText xml:space="preserve"> PAGEREF _Toc362285813 \h </w:instrText>
         </w:r>
         <w:r>
           <w:rPr>
@@ -1898,7 +1910,7 @@
             <w:noProof/>
             <w:webHidden/>
           </w:rPr>
-          <w:t>12</w:t>
+          <w:t>13</w:t>
         </w:r>
         <w:r>
           <w:rPr>
@@ -1920,7 +1932,7 @@
           <w:noProof/>
         </w:rPr>
       </w:pPr>
-      <w:hyperlink w:anchor="_Toc362069480" w:history="1">
+      <w:hyperlink w:anchor="_Toc362285814" w:history="1">
         <w:r>
           <w:rPr>
             <w:rStyle w:val="Hyperlink"/>
@@ -1947,7 +1959,7 @@
             <w:noProof/>
             <w:webHidden/>
           </w:rPr>
-          <w:instrText xml:space="preserve"> PAGEREF _Toc362069480 \h </w:instrText>
+          <w:instrText xml:space="preserve"> PAGEREF _Toc362285814 \h </w:instrText>
         </w:r>
         <w:r>
           <w:rPr>
@@ -1967,7 +1979,7 @@
             <w:noProof/>
             <w:webHidden/>
           </w:rPr>
-          <w:t>12</w:t>
+          <w:t>13</w:t>
         </w:r>
         <w:r>
           <w:rPr>
@@ -1988,7 +2000,7 @@
           <w:szCs w:val="22"/>
         </w:rPr>
       </w:pPr>
-      <w:hyperlink w:anchor="_Toc362069481" w:history="1">
+      <w:hyperlink w:anchor="_Toc362285815" w:history="1">
         <w:r>
           <w:rPr>
             <w:rStyle w:val="Hyperlink"/>
@@ -2031,7 +2043,7 @@
             <w:noProof/>
             <w:webHidden/>
           </w:rPr>
-          <w:instrText xml:space="preserve"> PAGEREF _Toc362069481 \h </w:instrText>
+          <w:instrText xml:space="preserve"> PAGEREF _Toc362285815 \h </w:instrText>
         </w:r>
         <w:r>
           <w:rPr>
@@ -2051,7 +2063,7 @@
             <w:noProof/>
             <w:webHidden/>
           </w:rPr>
-          <w:t>13</w:t>
+          <w:t>14</w:t>
         </w:r>
         <w:r>
           <w:rPr>
@@ -2073,7 +2085,7 @@
           <w:noProof/>
         </w:rPr>
       </w:pPr>
-      <w:hyperlink w:anchor="_Toc362069482" w:history="1">
+      <w:hyperlink w:anchor="_Toc362285816" w:history="1">
         <w:r>
           <w:rPr>
             <w:rStyle w:val="Hyperlink"/>
@@ -2100,7 +2112,7 @@
             <w:noProof/>
             <w:webHidden/>
           </w:rPr>
-          <w:instrText xml:space="preserve"> PAGEREF _Toc362069482 \h </w:instrText>
+          <w:instrText xml:space="preserve"> PAGEREF _Toc362285816 \h </w:instrText>
         </w:r>
         <w:r>
           <w:rPr>
@@ -2120,7 +2132,7 @@
             <w:noProof/>
             <w:webHidden/>
           </w:rPr>
-          <w:t>14</w:t>
+          <w:t>15</w:t>
         </w:r>
         <w:r>
           <w:rPr>
@@ -2142,7 +2154,7 @@
           <w:noProof/>
         </w:rPr>
       </w:pPr>
-      <w:hyperlink w:anchor="_Toc362069483" w:history="1">
+      <w:hyperlink w:anchor="_Toc362285817" w:history="1">
         <w:r>
           <w:rPr>
             <w:rStyle w:val="Hyperlink"/>
@@ -2169,7 +2181,7 @@
             <w:noProof/>
             <w:webHidden/>
           </w:rPr>
-          <w:instrText xml:space="preserve"> PAGEREF _Toc362069483 \h </w:instrText>
+          <w:instrText xml:space="preserve"> PAGEREF _Toc362285817 \h </w:instrText>
         </w:r>
         <w:r>
           <w:rPr>
@@ -2189,7 +2201,7 @@
             <w:noProof/>
             <w:webHidden/>
           </w:rPr>
-          <w:t>15</w:t>
+          <w:t>16</w:t>
         </w:r>
         <w:r>
           <w:rPr>
@@ -2211,7 +2223,7 @@
           <w:noProof/>
         </w:rPr>
       </w:pPr>
-      <w:hyperlink w:anchor="_Toc362069484" w:history="1">
+      <w:hyperlink w:anchor="_Toc362285818" w:history="1">
         <w:r>
           <w:rPr>
             <w:rStyle w:val="Hyperlink"/>
@@ -2238,7 +2250,7 @@
             <w:noProof/>
             <w:webHidden/>
           </w:rPr>
-          <w:instrText xml:space="preserve"> PAGEREF _Toc362069484 \h </w:instrText>
+          <w:instrText xml:space="preserve"> PAGEREF _Toc362285818 \h </w:instrText>
         </w:r>
         <w:r>
           <w:rPr>
@@ -2258,7 +2270,7 @@
             <w:noProof/>
             <w:webHidden/>
           </w:rPr>
-          <w:t>15</w:t>
+          <w:t>16</w:t>
         </w:r>
         <w:r>
           <w:rPr>
@@ -2280,7 +2292,7 @@
           <w:noProof/>
         </w:rPr>
       </w:pPr>
-      <w:hyperlink w:anchor="_Toc362069485" w:history="1">
+      <w:hyperlink w:anchor="_Toc362285819" w:history="1">
         <w:r>
           <w:rPr>
             <w:rStyle w:val="Hyperlink"/>
@@ -2307,7 +2319,7 @@
             <w:noProof/>
             <w:webHidden/>
           </w:rPr>
-          <w:instrText xml:space="preserve"> PAGEREF _Toc362069485 \h </w:instrText>
+          <w:instrText xml:space="preserve"> PAGEREF _Toc362285819 \h </w:instrText>
         </w:r>
         <w:r>
           <w:rPr>
@@ -2327,7 +2339,7 @@
             <w:noProof/>
             <w:webHidden/>
           </w:rPr>
-          <w:t>16</w:t>
+          <w:t>17</w:t>
         </w:r>
         <w:r>
           <w:rPr>
@@ -2348,7 +2360,7 @@
           <w:szCs w:val="22"/>
         </w:rPr>
       </w:pPr>
-      <w:hyperlink w:anchor="_Toc362069486" w:history="1">
+      <w:hyperlink w:anchor="_Toc362285820" w:history="1">
         <w:r>
           <w:rPr>
             <w:rStyle w:val="Hyperlink"/>
@@ -2391,7 +2403,7 @@
             <w:noProof/>
             <w:webHidden/>
           </w:rPr>
-          <w:instrText xml:space="preserve"> PAGEREF _Toc362069486 \h </w:instrText>
+          <w:instrText xml:space="preserve"> PAGEREF _Toc362285820 \h </w:instrText>
         </w:r>
         <w:r>
           <w:rPr>
@@ -2411,7 +2423,7 @@
             <w:noProof/>
             <w:webHidden/>
           </w:rPr>
-          <w:t>16</w:t>
+          <w:t>18</w:t>
         </w:r>
         <w:r>
           <w:rPr>
@@ -2433,7 +2445,7 @@
           <w:noProof/>
         </w:rPr>
       </w:pPr>
-      <w:hyperlink w:anchor="_Toc362069487" w:history="1">
+      <w:hyperlink w:anchor="_Toc362285821" w:history="1">
         <w:r>
           <w:rPr>
             <w:rStyle w:val="Hyperlink"/>
@@ -2460,7 +2472,7 @@
             <w:noProof/>
             <w:webHidden/>
           </w:rPr>
-          <w:instrText xml:space="preserve"> PAGEREF _Toc362069487 \h </w:instrText>
+          <w:instrText xml:space="preserve"> PAGEREF _Toc362285821 \h </w:instrText>
         </w:r>
         <w:r>
           <w:rPr>
@@ -2480,7 +2492,7 @@
             <w:noProof/>
             <w:webHidden/>
           </w:rPr>
-          <w:t>16</w:t>
+          <w:t>18</w:t>
         </w:r>
         <w:r>
           <w:rPr>
@@ -2502,7 +2514,7 @@
           <w:noProof/>
         </w:rPr>
       </w:pPr>
-      <w:hyperlink w:anchor="_Toc362069488" w:history="1">
+      <w:hyperlink w:anchor="_Toc362285822" w:history="1">
         <w:r>
           <w:rPr>
             <w:rStyle w:val="Hyperlink"/>
@@ -2529,7 +2541,7 @@
             <w:noProof/>
             <w:webHidden/>
           </w:rPr>
-          <w:instrText xml:space="preserve"> PAGEREF _Toc362069488 \h </w:instrText>
+          <w:instrText xml:space="preserve"> PAGEREF _Toc362285822 \h </w:instrText>
         </w:r>
         <w:r>
           <w:rPr>
@@ -2549,7 +2561,7 @@
             <w:noProof/>
             <w:webHidden/>
           </w:rPr>
-          <w:t>17</w:t>
+          <w:t>19</w:t>
         </w:r>
         <w:r>
           <w:rPr>
@@ -2571,7 +2583,7 @@
           <w:noProof/>
         </w:rPr>
       </w:pPr>
-      <w:hyperlink w:anchor="_Toc362069489" w:history="1">
+      <w:hyperlink w:anchor="_Toc362285823" w:history="1">
         <w:r>
           <w:rPr>
             <w:rStyle w:val="Hyperlink"/>
@@ -2598,7 +2610,7 @@
             <w:noProof/>
             <w:webHidden/>
           </w:rPr>
-          <w:instrText xml:space="preserve"> PAGEREF _Toc362069489 \h </w:instrText>
+          <w:instrText xml:space="preserve"> PAGEREF _Toc362285823 \h </w:instrText>
         </w:r>
         <w:r>
           <w:rPr>
@@ -2618,7 +2630,7 @@
             <w:noProof/>
             <w:webHidden/>
           </w:rPr>
-          <w:t>17</w:t>
+          <w:t>19</w:t>
         </w:r>
         <w:r>
           <w:rPr>
@@ -2640,7 +2652,7 @@
           <w:noProof/>
         </w:rPr>
       </w:pPr>
-      <w:hyperlink w:anchor="_Toc362069490" w:history="1">
+      <w:hyperlink w:anchor="_Toc362285824" w:history="1">
         <w:r>
           <w:rPr>
             <w:rStyle w:val="Hyperlink"/>
@@ -2667,7 +2679,7 @@
             <w:noProof/>
             <w:webHidden/>
           </w:rPr>
-          <w:instrText xml:space="preserve"> PAGEREF _Toc362069490 \h </w:instrText>
+          <w:instrText xml:space="preserve"> PAGEREF _Toc362285824 \h </w:instrText>
         </w:r>
         <w:r>
           <w:rPr>
@@ -2687,7 +2699,7 @@
             <w:noProof/>
             <w:webHidden/>
           </w:rPr>
-          <w:t>18</w:t>
+          <w:t>20</w:t>
         </w:r>
         <w:r>
           <w:rPr>
@@ -2708,7 +2720,7 @@
           <w:szCs w:val="22"/>
         </w:rPr>
       </w:pPr>
-      <w:hyperlink w:anchor="_Toc362069491" w:history="1">
+      <w:hyperlink w:anchor="_Toc362285825" w:history="1">
         <w:r>
           <w:rPr>
             <w:rStyle w:val="Hyperlink"/>
@@ -2751,7 +2763,7 @@
             <w:noProof/>
             <w:webHidden/>
           </w:rPr>
-          <w:instrText xml:space="preserve"> PAGEREF _Toc362069491 \h </w:instrText>
+          <w:instrText xml:space="preserve"> PAGEREF _Toc362285825 \h </w:instrText>
         </w:r>
         <w:r>
           <w:rPr>
@@ -2771,7 +2783,7 @@
             <w:noProof/>
             <w:webHidden/>
           </w:rPr>
-          <w:t>19</w:t>
+          <w:t>21</w:t>
         </w:r>
         <w:r>
           <w:rPr>
@@ -2793,7 +2805,7 @@
           <w:noProof/>
         </w:rPr>
       </w:pPr>
-      <w:hyperlink w:anchor="_Toc362069492" w:history="1">
+      <w:hyperlink w:anchor="_Toc362285826" w:history="1">
         <w:r>
           <w:rPr>
             <w:rStyle w:val="Hyperlink"/>
@@ -2820,7 +2832,7 @@
             <w:noProof/>
             <w:webHidden/>
           </w:rPr>
-          <w:instrText xml:space="preserve"> PAGEREF _Toc362069492 \h </w:instrText>
+          <w:instrText xml:space="preserve"> PAGEREF _Toc362285826 \h </w:instrText>
         </w:r>
         <w:r>
           <w:rPr>
@@ -2840,7 +2852,7 @@
             <w:noProof/>
             <w:webHidden/>
           </w:rPr>
-          <w:t>19</w:t>
+          <w:t>21</w:t>
         </w:r>
         <w:r>
           <w:rPr>
@@ -2862,7 +2874,7 @@
           <w:noProof/>
         </w:rPr>
       </w:pPr>
-      <w:hyperlink w:anchor="_Toc362069493" w:history="1">
+      <w:hyperlink w:anchor="_Toc362285827" w:history="1">
         <w:r>
           <w:rPr>
             <w:rStyle w:val="Hyperlink"/>
@@ -2889,7 +2901,7 @@
             <w:noProof/>
             <w:webHidden/>
           </w:rPr>
-          <w:instrText xml:space="preserve"> PAGEREF _Toc362069493 \h </w:instrText>
+          <w:instrText xml:space="preserve"> PAGEREF _Toc362285827 \h </w:instrText>
         </w:r>
         <w:r>
           <w:rPr>
@@ -2909,7 +2921,7 @@
             <w:noProof/>
             <w:webHidden/>
           </w:rPr>
-          <w:t>20</w:t>
+          <w:t>21</w:t>
         </w:r>
         <w:r>
           <w:rPr>
@@ -2931,7 +2943,7 @@
           <w:noProof/>
         </w:rPr>
       </w:pPr>
-      <w:hyperlink w:anchor="_Toc362069494" w:history="1">
+      <w:hyperlink w:anchor="_Toc362285828" w:history="1">
         <w:r>
           <w:rPr>
             <w:rStyle w:val="Hyperlink"/>
@@ -2958,7 +2970,7 @@
             <w:noProof/>
             <w:webHidden/>
           </w:rPr>
-          <w:instrText xml:space="preserve"> PAGEREF _Toc362069494 \h </w:instrText>
+          <w:instrText xml:space="preserve"> PAGEREF _Toc362285828 \h </w:instrText>
         </w:r>
         <w:r>
           <w:rPr>
@@ -2978,7 +2990,7 @@
             <w:noProof/>
             <w:webHidden/>
           </w:rPr>
-          <w:t>20</w:t>
+          <w:t>21</w:t>
         </w:r>
         <w:r>
           <w:rPr>
@@ -3000,7 +3012,7 @@
           <w:noProof/>
         </w:rPr>
       </w:pPr>
-      <w:hyperlink w:anchor="_Toc362069495" w:history="1">
+      <w:hyperlink w:anchor="_Toc362285829" w:history="1">
         <w:r>
           <w:rPr>
             <w:rStyle w:val="Hyperlink"/>
@@ -3027,7 +3039,7 @@
             <w:noProof/>
             <w:webHidden/>
           </w:rPr>
-          <w:instrText xml:space="preserve"> PAGEREF _Toc362069495 \h </w:instrText>
+          <w:instrText xml:space="preserve"> PAGEREF _Toc362285829 \h </w:instrText>
         </w:r>
         <w:r>
           <w:rPr>
@@ -3047,7 +3059,7 @@
             <w:noProof/>
             <w:webHidden/>
           </w:rPr>
-          <w:t>20</w:t>
+          <w:t>22</w:t>
         </w:r>
         <w:r>
           <w:rPr>
@@ -3068,7 +3080,7 @@
           <w:szCs w:val="22"/>
         </w:rPr>
       </w:pPr>
-      <w:hyperlink w:anchor="_Toc362069496" w:history="1">
+      <w:hyperlink w:anchor="_Toc362285830" w:history="1">
         <w:r>
           <w:rPr>
             <w:rStyle w:val="Hyperlink"/>
@@ -3090,7 +3102,7 @@
             <w:rStyle w:val="Hyperlink"/>
             <w:noProof/>
           </w:rPr>
-          <w:t>First Operational Test</w:t>
+          <w:t>Programming the Arduino</w:t>
         </w:r>
         <w:r>
           <w:rPr>
@@ -3111,91 +3123,7 @@
             <w:noProof/>
             <w:webHidden/>
           </w:rPr>
-          <w:instrText xml:space="preserve"> PAGEREF _Toc362069496 \h </w:instrText>
-        </w:r>
-        <w:r>
-          <w:rPr>
-            <w:noProof/>
-            <w:webHidden/>
-          </w:rPr>
-        </w:r>
-        <w:r>
-          <w:rPr>
-            <w:noProof/>
-            <w:webHidden/>
-          </w:rPr>
-          <w:fldChar w:fldCharType="separate"/>
-        </w:r>
-        <w:r>
-          <w:rPr>
-            <w:noProof/>
-            <w:webHidden/>
-          </w:rPr>
-          <w:t>21</w:t>
-        </w:r>
-        <w:r>
-          <w:rPr>
-            <w:noProof/>
-            <w:webHidden/>
-          </w:rPr>
-          <w:fldChar w:fldCharType="end"/>
-        </w:r>
-      </w:hyperlink>
-    </w:p>
-    <w:p>
-      <w:pPr>
-        <w:pStyle w:val="TOC1"/>
-        <w:rPr>
-          <w:rFonts w:eastAsiaTheme="minorEastAsia"/>
-          <w:noProof/>
-          <w:sz w:val="22"/>
-          <w:szCs w:val="22"/>
-        </w:rPr>
-      </w:pPr>
-      <w:hyperlink w:anchor="_Toc362069497" w:history="1">
-        <w:r>
-          <w:rPr>
-            <w:rStyle w:val="Hyperlink"/>
-            <w:noProof/>
-          </w:rPr>
-          <w:t>8.</w:t>
-        </w:r>
-        <w:r>
-          <w:rPr>
-            <w:rFonts w:eastAsiaTheme="minorEastAsia"/>
-            <w:noProof/>
-            <w:sz w:val="22"/>
-            <w:szCs w:val="22"/>
-          </w:rPr>
-          <w:tab/>
-        </w:r>
-        <w:r>
-          <w:rPr>
-            <w:rStyle w:val="Hyperlink"/>
-            <w:noProof/>
-          </w:rPr>
-          <w:t>THC Operation</w:t>
-        </w:r>
-        <w:r>
-          <w:rPr>
-            <w:noProof/>
-            <w:webHidden/>
-          </w:rPr>
-          <w:tab/>
-        </w:r>
-        <w:r>
-          <w:rPr>
-            <w:noProof/>
-            <w:webHidden/>
-          </w:rPr>
-          <w:fldChar w:fldCharType="begin"/>
-        </w:r>
-        <w:r>
-          <w:rPr>
-            <w:noProof/>
-            <w:webHidden/>
-          </w:rPr>
-          <w:instrText xml:space="preserve"> PAGEREF _Toc362069497 \h </w:instrText>
+          <w:instrText xml:space="preserve"> PAGEREF _Toc362285830 \h </w:instrText>
         </w:r>
         <w:r>
           <w:rPr>
@@ -3237,13 +3165,13 @@
           <w:noProof/>
         </w:rPr>
       </w:pPr>
-      <w:hyperlink w:anchor="_Toc362069498" w:history="1">
+      <w:hyperlink w:anchor="_Toc362285831" w:history="1">
         <w:r>
           <w:rPr>
             <w:rStyle w:val="Hyperlink"/>
             <w:noProof/>
           </w:rPr>
-          <w:t>Disabled Mode</w:t>
+          <w:t>Download the Arduino Tool Set</w:t>
         </w:r>
         <w:r>
           <w:rPr>
@@ -3264,7 +3192,7 @@
             <w:noProof/>
             <w:webHidden/>
           </w:rPr>
-          <w:instrText xml:space="preserve"> PAGEREF _Toc362069498 \h </w:instrText>
+          <w:instrText xml:space="preserve"> PAGEREF _Toc362285831 \h </w:instrText>
         </w:r>
         <w:r>
           <w:rPr>
@@ -3306,13 +3234,13 @@
           <w:noProof/>
         </w:rPr>
       </w:pPr>
-      <w:hyperlink w:anchor="_Toc362069499" w:history="1">
+      <w:hyperlink w:anchor="_Toc362285832" w:history="1">
         <w:r>
           <w:rPr>
             <w:rStyle w:val="Hyperlink"/>
             <w:noProof/>
           </w:rPr>
-          <w:t>Bypass Mode</w:t>
+          <w:t>Download the Source Code</w:t>
         </w:r>
         <w:r>
           <w:rPr>
@@ -3333,7 +3261,7 @@
             <w:noProof/>
             <w:webHidden/>
           </w:rPr>
-          <w:instrText xml:space="preserve"> PAGEREF _Toc362069499 \h </w:instrText>
+          <w:instrText xml:space="preserve"> PAGEREF _Toc362285832 \h </w:instrText>
         </w:r>
         <w:r>
           <w:rPr>
@@ -3375,13 +3303,13 @@
           <w:noProof/>
         </w:rPr>
       </w:pPr>
-      <w:hyperlink w:anchor="_Toc362069500" w:history="1">
+      <w:hyperlink w:anchor="_Toc362285833" w:history="1">
         <w:r>
           <w:rPr>
             <w:rStyle w:val="Hyperlink"/>
             <w:noProof/>
           </w:rPr>
-          <w:t>Cruise Mode</w:t>
+          <w:t>Building and Downloading the Source Code</w:t>
         </w:r>
         <w:r>
           <w:rPr>
@@ -3402,7 +3330,7 @@
             <w:noProof/>
             <w:webHidden/>
           </w:rPr>
-          <w:instrText xml:space="preserve"> PAGEREF _Toc362069500 \h </w:instrText>
+          <w:instrText xml:space="preserve"> PAGEREF _Toc362285833 \h </w:instrText>
         </w:r>
         <w:r>
           <w:rPr>
@@ -3423,6 +3351,174 @@
             <w:webHidden/>
           </w:rPr>
           <w:t>22</w:t>
+        </w:r>
+        <w:r>
+          <w:rPr>
+            <w:noProof/>
+            <w:webHidden/>
+          </w:rPr>
+          <w:fldChar w:fldCharType="end"/>
+        </w:r>
+      </w:hyperlink>
+    </w:p>
+    <w:p>
+      <w:pPr>
+        <w:pStyle w:val="TOC1"/>
+        <w:rPr>
+          <w:rFonts w:eastAsiaTheme="minorEastAsia"/>
+          <w:noProof/>
+          <w:sz w:val="22"/>
+          <w:szCs w:val="22"/>
+        </w:rPr>
+      </w:pPr>
+      <w:hyperlink w:anchor="_Toc362285834" w:history="1">
+        <w:r>
+          <w:rPr>
+            <w:rStyle w:val="Hyperlink"/>
+            <w:noProof/>
+          </w:rPr>
+          <w:t>8.</w:t>
+        </w:r>
+        <w:r>
+          <w:rPr>
+            <w:rFonts w:eastAsiaTheme="minorEastAsia"/>
+            <w:noProof/>
+            <w:sz w:val="22"/>
+            <w:szCs w:val="22"/>
+          </w:rPr>
+          <w:tab/>
+        </w:r>
+        <w:r>
+          <w:rPr>
+            <w:rStyle w:val="Hyperlink"/>
+            <w:noProof/>
+          </w:rPr>
+          <w:t>First Operational Test</w:t>
+        </w:r>
+        <w:r>
+          <w:rPr>
+            <w:noProof/>
+            <w:webHidden/>
+          </w:rPr>
+          <w:tab/>
+        </w:r>
+        <w:r>
+          <w:rPr>
+            <w:noProof/>
+            <w:webHidden/>
+          </w:rPr>
+          <w:fldChar w:fldCharType="begin"/>
+        </w:r>
+        <w:r>
+          <w:rPr>
+            <w:noProof/>
+            <w:webHidden/>
+          </w:rPr>
+          <w:instrText xml:space="preserve"> PAGEREF _Toc362285834 \h </w:instrText>
+        </w:r>
+        <w:r>
+          <w:rPr>
+            <w:noProof/>
+            <w:webHidden/>
+          </w:rPr>
+        </w:r>
+        <w:r>
+          <w:rPr>
+            <w:noProof/>
+            <w:webHidden/>
+          </w:rPr>
+          <w:fldChar w:fldCharType="separate"/>
+        </w:r>
+        <w:r>
+          <w:rPr>
+            <w:noProof/>
+            <w:webHidden/>
+          </w:rPr>
+          <w:t>24</w:t>
+        </w:r>
+        <w:r>
+          <w:rPr>
+            <w:noProof/>
+            <w:webHidden/>
+          </w:rPr>
+          <w:fldChar w:fldCharType="end"/>
+        </w:r>
+      </w:hyperlink>
+    </w:p>
+    <w:p>
+      <w:pPr>
+        <w:pStyle w:val="TOC1"/>
+        <w:rPr>
+          <w:rFonts w:eastAsiaTheme="minorEastAsia"/>
+          <w:noProof/>
+          <w:sz w:val="22"/>
+          <w:szCs w:val="22"/>
+        </w:rPr>
+      </w:pPr>
+      <w:hyperlink w:anchor="_Toc362285835" w:history="1">
+        <w:r>
+          <w:rPr>
+            <w:rStyle w:val="Hyperlink"/>
+            <w:noProof/>
+          </w:rPr>
+          <w:t>9.</w:t>
+        </w:r>
+        <w:r>
+          <w:rPr>
+            <w:rFonts w:eastAsiaTheme="minorEastAsia"/>
+            <w:noProof/>
+            <w:sz w:val="22"/>
+            <w:szCs w:val="22"/>
+          </w:rPr>
+          <w:tab/>
+        </w:r>
+        <w:r>
+          <w:rPr>
+            <w:rStyle w:val="Hyperlink"/>
+            <w:noProof/>
+          </w:rPr>
+          <w:t>THC Operation</w:t>
+        </w:r>
+        <w:r>
+          <w:rPr>
+            <w:noProof/>
+            <w:webHidden/>
+          </w:rPr>
+          <w:tab/>
+        </w:r>
+        <w:r>
+          <w:rPr>
+            <w:noProof/>
+            <w:webHidden/>
+          </w:rPr>
+          <w:fldChar w:fldCharType="begin"/>
+        </w:r>
+        <w:r>
+          <w:rPr>
+            <w:noProof/>
+            <w:webHidden/>
+          </w:rPr>
+          <w:instrText xml:space="preserve"> PAGEREF _Toc362285835 \h </w:instrText>
+        </w:r>
+        <w:r>
+          <w:rPr>
+            <w:noProof/>
+            <w:webHidden/>
+          </w:rPr>
+        </w:r>
+        <w:r>
+          <w:rPr>
+            <w:noProof/>
+            <w:webHidden/>
+          </w:rPr>
+          <w:fldChar w:fldCharType="separate"/>
+        </w:r>
+        <w:r>
+          <w:rPr>
+            <w:noProof/>
+            <w:webHidden/>
+          </w:rPr>
+          <w:t>25</w:t>
         </w:r>
         <w:r>
           <w:rPr>
@@ -3444,13 +3540,13 @@
           <w:noProof/>
         </w:rPr>
       </w:pPr>
-      <w:hyperlink w:anchor="_Toc362069501" w:history="1">
+      <w:hyperlink w:anchor="_Toc362285836" w:history="1">
         <w:r>
           <w:rPr>
             <w:rStyle w:val="Hyperlink"/>
             <w:noProof/>
           </w:rPr>
-          <w:t>Operating Mode</w:t>
+          <w:t>Disabled Mode</w:t>
         </w:r>
         <w:r>
           <w:rPr>
@@ -3471,7 +3567,7 @@
             <w:noProof/>
             <w:webHidden/>
           </w:rPr>
-          <w:instrText xml:space="preserve"> PAGEREF _Toc362069501 \h </w:instrText>
+          <w:instrText xml:space="preserve"> PAGEREF _Toc362285836 \h </w:instrText>
         </w:r>
         <w:r>
           <w:rPr>
@@ -3491,7 +3587,7 @@
             <w:noProof/>
             <w:webHidden/>
           </w:rPr>
-          <w:t>22</w:t>
+          <w:t>25</w:t>
         </w:r>
         <w:r>
           <w:rPr>
@@ -3504,37 +3600,91 @@
     </w:p>
     <w:p>
       <w:pPr>
-        <w:pStyle w:val="TOC1"/>
+        <w:pStyle w:val="TOC2"/>
+        <w:tabs>
+          <w:tab w:val="right" w:leader="dot" w:pos="10790"/>
+        </w:tabs>
         <w:rPr>
           <w:rFonts w:eastAsiaTheme="minorEastAsia"/>
           <w:noProof/>
-          <w:sz w:val="22"/>
-          <w:szCs w:val="22"/>
         </w:rPr>
       </w:pPr>
-      <w:hyperlink w:anchor="_Toc362069502" w:history="1">
+      <w:hyperlink w:anchor="_Toc362285837" w:history="1">
         <w:r>
           <w:rPr>
             <w:rStyle w:val="Hyperlink"/>
             <w:noProof/>
           </w:rPr>
-          <w:t>9.</w:t>
-        </w:r>
-        <w:r>
-          <w:rPr>
-            <w:rFonts w:eastAsiaTheme="minorEastAsia"/>
-            <w:noProof/>
-            <w:sz w:val="22"/>
-            <w:szCs w:val="22"/>
+          <w:t>Bypass Mode</w:t>
+        </w:r>
+        <w:r>
+          <w:rPr>
+            <w:noProof/>
+            <w:webHidden/>
           </w:rPr>
           <w:tab/>
         </w:r>
         <w:r>
           <w:rPr>
+            <w:noProof/>
+            <w:webHidden/>
+          </w:rPr>
+          <w:fldChar w:fldCharType="begin"/>
+        </w:r>
+        <w:r>
+          <w:rPr>
+            <w:noProof/>
+            <w:webHidden/>
+          </w:rPr>
+          <w:instrText xml:space="preserve"> PAGEREF _Toc362285837 \h </w:instrText>
+        </w:r>
+        <w:r>
+          <w:rPr>
+            <w:noProof/>
+            <w:webHidden/>
+          </w:rPr>
+        </w:r>
+        <w:r>
+          <w:rPr>
+            <w:noProof/>
+            <w:webHidden/>
+          </w:rPr>
+          <w:fldChar w:fldCharType="separate"/>
+        </w:r>
+        <w:r>
+          <w:rPr>
+            <w:noProof/>
+            <w:webHidden/>
+          </w:rPr>
+          <w:t>25</w:t>
+        </w:r>
+        <w:r>
+          <w:rPr>
+            <w:noProof/>
+            <w:webHidden/>
+          </w:rPr>
+          <w:fldChar w:fldCharType="end"/>
+        </w:r>
+      </w:hyperlink>
+    </w:p>
+    <w:p>
+      <w:pPr>
+        <w:pStyle w:val="TOC2"/>
+        <w:tabs>
+          <w:tab w:val="right" w:leader="dot" w:pos="10790"/>
+        </w:tabs>
+        <w:rPr>
+          <w:rFonts w:eastAsiaTheme="minorEastAsia"/>
+          <w:noProof/>
+        </w:rPr>
+      </w:pPr>
+      <w:hyperlink w:anchor="_Toc362285838" w:history="1">
+        <w:r>
+          <w:rPr>
             <w:rStyle w:val="Hyperlink"/>
             <w:noProof/>
           </w:rPr>
-          <w:t>Shield Schematic</w:t>
+          <w:t>Cruise Mode</w:t>
         </w:r>
         <w:r>
           <w:rPr>
@@ -3555,7 +3705,7 @@
             <w:noProof/>
             <w:webHidden/>
           </w:rPr>
-          <w:instrText xml:space="preserve"> PAGEREF _Toc362069502 \h </w:instrText>
+          <w:instrText xml:space="preserve"> PAGEREF _Toc362285838 \h </w:instrText>
         </w:r>
         <w:r>
           <w:rPr>
@@ -3575,7 +3725,76 @@
             <w:noProof/>
             <w:webHidden/>
           </w:rPr>
-          <w:t>23</w:t>
+          <w:t>25</w:t>
+        </w:r>
+        <w:r>
+          <w:rPr>
+            <w:noProof/>
+            <w:webHidden/>
+          </w:rPr>
+          <w:fldChar w:fldCharType="end"/>
+        </w:r>
+      </w:hyperlink>
+    </w:p>
+    <w:p>
+      <w:pPr>
+        <w:pStyle w:val="TOC2"/>
+        <w:tabs>
+          <w:tab w:val="right" w:leader="dot" w:pos="10790"/>
+        </w:tabs>
+        <w:rPr>
+          <w:rFonts w:eastAsiaTheme="minorEastAsia"/>
+          <w:noProof/>
+        </w:rPr>
+      </w:pPr>
+      <w:hyperlink w:anchor="_Toc362285839" w:history="1">
+        <w:r>
+          <w:rPr>
+            <w:rStyle w:val="Hyperlink"/>
+            <w:noProof/>
+          </w:rPr>
+          <w:t>Operating Mode</w:t>
+        </w:r>
+        <w:r>
+          <w:rPr>
+            <w:noProof/>
+            <w:webHidden/>
+          </w:rPr>
+          <w:tab/>
+        </w:r>
+        <w:r>
+          <w:rPr>
+            <w:noProof/>
+            <w:webHidden/>
+          </w:rPr>
+          <w:fldChar w:fldCharType="begin"/>
+        </w:r>
+        <w:r>
+          <w:rPr>
+            <w:noProof/>
+            <w:webHidden/>
+          </w:rPr>
+          <w:instrText xml:space="preserve"> PAGEREF _Toc362285839 \h </w:instrText>
+        </w:r>
+        <w:r>
+          <w:rPr>
+            <w:noProof/>
+            <w:webHidden/>
+          </w:rPr>
+        </w:r>
+        <w:r>
+          <w:rPr>
+            <w:noProof/>
+            <w:webHidden/>
+          </w:rPr>
+          <w:fldChar w:fldCharType="separate"/>
+        </w:r>
+        <w:r>
+          <w:rPr>
+            <w:noProof/>
+            <w:webHidden/>
+          </w:rPr>
+          <w:t>25</w:t>
         </w:r>
         <w:r>
           <w:rPr>
@@ -3599,7 +3818,7 @@
           <w:szCs w:val="22"/>
         </w:rPr>
       </w:pPr>
-      <w:hyperlink w:anchor="_Toc362069503" w:history="1">
+      <w:hyperlink w:anchor="_Toc362285840" w:history="1">
         <w:r>
           <w:rPr>
             <w:rStyle w:val="Hyperlink"/>
@@ -3621,7 +3840,7 @@
             <w:rStyle w:val="Hyperlink"/>
             <w:noProof/>
           </w:rPr>
-          <w:t>Shield Layout</w:t>
+          <w:t>Shield Schematic</w:t>
         </w:r>
         <w:r>
           <w:rPr>
@@ -3642,7 +3861,7 @@
             <w:noProof/>
             <w:webHidden/>
           </w:rPr>
-          <w:instrText xml:space="preserve"> PAGEREF _Toc362069503 \h </w:instrText>
+          <w:instrText xml:space="preserve"> PAGEREF _Toc362285840 \h </w:instrText>
         </w:r>
         <w:r>
           <w:rPr>
@@ -3662,7 +3881,7 @@
             <w:noProof/>
             <w:webHidden/>
           </w:rPr>
-          <w:t>24</w:t>
+          <w:t>26</w:t>
         </w:r>
         <w:r>
           <w:rPr>
@@ -3686,7 +3905,7 @@
           <w:szCs w:val="22"/>
         </w:rPr>
       </w:pPr>
-      <w:hyperlink w:anchor="_Toc362069504" w:history="1">
+      <w:hyperlink w:anchor="_Toc362285841" w:history="1">
         <w:r>
           <w:rPr>
             <w:rStyle w:val="Hyperlink"/>
@@ -3708,7 +3927,7 @@
             <w:rStyle w:val="Hyperlink"/>
             <w:noProof/>
           </w:rPr>
-          <w:t>Micro Schematic</w:t>
+          <w:t>Shield Layout</w:t>
         </w:r>
         <w:r>
           <w:rPr>
@@ -3729,7 +3948,7 @@
             <w:noProof/>
             <w:webHidden/>
           </w:rPr>
-          <w:instrText xml:space="preserve"> PAGEREF _Toc362069504 \h </w:instrText>
+          <w:instrText xml:space="preserve"> PAGEREF _Toc362285841 \h </w:instrText>
         </w:r>
         <w:r>
           <w:rPr>
@@ -3749,7 +3968,7 @@
             <w:noProof/>
             <w:webHidden/>
           </w:rPr>
-          <w:t>25</w:t>
+          <w:t>27</w:t>
         </w:r>
         <w:r>
           <w:rPr>
@@ -3773,7 +3992,7 @@
           <w:szCs w:val="22"/>
         </w:rPr>
       </w:pPr>
-      <w:hyperlink w:anchor="_Toc362069505" w:history="1">
+      <w:hyperlink w:anchor="_Toc362285842" w:history="1">
         <w:r>
           <w:rPr>
             <w:rStyle w:val="Hyperlink"/>
@@ -3795,7 +4014,7 @@
             <w:rStyle w:val="Hyperlink"/>
             <w:noProof/>
           </w:rPr>
-          <w:t>Micro Layout</w:t>
+          <w:t>Micro Schematic</w:t>
         </w:r>
         <w:r>
           <w:rPr>
@@ -3816,7 +4035,7 @@
             <w:noProof/>
             <w:webHidden/>
           </w:rPr>
-          <w:instrText xml:space="preserve"> PAGEREF _Toc362069505 \h </w:instrText>
+          <w:instrText xml:space="preserve"> PAGEREF _Toc362285842 \h </w:instrText>
         </w:r>
         <w:r>
           <w:rPr>
@@ -3836,7 +4055,7 @@
             <w:noProof/>
             <w:webHidden/>
           </w:rPr>
-          <w:t>26</w:t>
+          <w:t>28</w:t>
         </w:r>
         <w:r>
           <w:rPr>
@@ -3860,7 +4079,7 @@
           <w:szCs w:val="22"/>
         </w:rPr>
       </w:pPr>
-      <w:hyperlink w:anchor="_Toc362069506" w:history="1">
+      <w:hyperlink w:anchor="_Toc362285843" w:history="1">
         <w:r>
           <w:rPr>
             <w:rStyle w:val="Hyperlink"/>
@@ -3882,6 +4101,93 @@
             <w:rStyle w:val="Hyperlink"/>
             <w:noProof/>
           </w:rPr>
+          <w:t>Micro Layout</w:t>
+        </w:r>
+        <w:r>
+          <w:rPr>
+            <w:noProof/>
+            <w:webHidden/>
+          </w:rPr>
+          <w:tab/>
+        </w:r>
+        <w:r>
+          <w:rPr>
+            <w:noProof/>
+            <w:webHidden/>
+          </w:rPr>
+          <w:fldChar w:fldCharType="begin"/>
+        </w:r>
+        <w:r>
+          <w:rPr>
+            <w:noProof/>
+            <w:webHidden/>
+          </w:rPr>
+          <w:instrText xml:space="preserve"> PAGEREF _Toc362285843 \h </w:instrText>
+        </w:r>
+        <w:r>
+          <w:rPr>
+            <w:noProof/>
+            <w:webHidden/>
+          </w:rPr>
+        </w:r>
+        <w:r>
+          <w:rPr>
+            <w:noProof/>
+            <w:webHidden/>
+          </w:rPr>
+          <w:fldChar w:fldCharType="separate"/>
+        </w:r>
+        <w:r>
+          <w:rPr>
+            <w:noProof/>
+            <w:webHidden/>
+          </w:rPr>
+          <w:t>29</w:t>
+        </w:r>
+        <w:r>
+          <w:rPr>
+            <w:noProof/>
+            <w:webHidden/>
+          </w:rPr>
+          <w:fldChar w:fldCharType="end"/>
+        </w:r>
+      </w:hyperlink>
+    </w:p>
+    <w:p>
+      <w:pPr>
+        <w:pStyle w:val="TOC1"/>
+        <w:tabs>
+          <w:tab w:val="left" w:pos="1100"/>
+        </w:tabs>
+        <w:rPr>
+          <w:rFonts w:eastAsiaTheme="minorEastAsia"/>
+          <w:noProof/>
+          <w:sz w:val="22"/>
+          <w:szCs w:val="22"/>
+        </w:rPr>
+      </w:pPr>
+      <w:hyperlink w:anchor="_Toc362285844" w:history="1">
+        <w:r>
+          <w:rPr>
+            <w:rStyle w:val="Hyperlink"/>
+            <w:noProof/>
+          </w:rPr>
+          <w:t>14.</w:t>
+        </w:r>
+        <w:r>
+          <w:rPr>
+            <w:rFonts w:eastAsiaTheme="minorEastAsia"/>
+            <w:noProof/>
+            <w:sz w:val="22"/>
+            <w:szCs w:val="22"/>
+          </w:rPr>
+          <w:tab/>
+        </w:r>
+        <w:r>
+          <w:rPr>
+            <w:rStyle w:val="Hyperlink"/>
+            <w:noProof/>
+          </w:rPr>
           <w:t>Bill Of Materials / Parts List</w:t>
         </w:r>
         <w:r>
@@ -3903,7 +4209,7 @@
             <w:noProof/>
             <w:webHidden/>
           </w:rPr>
-          <w:instrText xml:space="preserve"> PAGEREF _Toc362069506 \h </w:instrText>
+          <w:instrText xml:space="preserve"> PAGEREF _Toc362285844 \h </w:instrText>
         </w:r>
         <w:r>
           <w:rPr>
@@ -3923,7 +4229,7 @@
             <w:noProof/>
             <w:webHidden/>
           </w:rPr>
-          <w:t>27</w:t>
+          <w:t>30</w:t>
         </w:r>
         <w:r>
           <w:rPr>
@@ -4149,7 +4455,7 @@
       <w:pPr>
         <w:pStyle w:val="Heading1"/>
       </w:pPr>
-      <w:bookmarkStart w:id="1" w:name="_Toc362069457"/>
+      <w:bookmarkStart w:id="1" w:name="_Toc362285791"/>
       <w:r>
         <w:t>CNC/Plasma System Requirements</w:t>
       </w:r>
@@ -4202,7 +4508,7 @@
       <w:pPr>
         <w:pStyle w:val="Heading2"/>
       </w:pPr>
-      <w:bookmarkStart w:id="2" w:name="_Toc362069458"/>
+      <w:bookmarkStart w:id="2" w:name="_Toc362285792"/>
       <w:r>
         <w:t xml:space="preserve">Everlast Power </w:t>
       </w:r>
@@ -4268,7 +4574,7 @@
       <w:pPr>
         <w:pStyle w:val="Heading2"/>
       </w:pPr>
-      <w:bookmarkStart w:id="3" w:name="_Toc362069459"/>
+      <w:bookmarkStart w:id="3" w:name="_Toc362285793"/>
       <w:r>
         <w:t>Mach 3 CNC Driver</w:t>
       </w:r>
@@ -4328,7 +4634,7 @@
       <w:pPr>
         <w:pStyle w:val="Heading1"/>
       </w:pPr>
-      <w:bookmarkStart w:id="4" w:name="_Toc362069460"/>
+      <w:bookmarkStart w:id="4" w:name="_Toc362285794"/>
       <w:r>
         <w:t>User Skill Level Requirements</w:t>
       </w:r>
@@ -4348,7 +4654,7 @@
       <w:pPr>
         <w:pStyle w:val="Heading2"/>
       </w:pPr>
-      <w:bookmarkStart w:id="5" w:name="_Toc362069461"/>
+      <w:bookmarkStart w:id="5" w:name="_Toc362285795"/>
       <w:r>
         <w:t>Electronics Skills</w:t>
       </w:r>
@@ -4428,7 +4734,7 @@
       <w:pPr>
         <w:pStyle w:val="Heading2"/>
       </w:pPr>
-      <w:bookmarkStart w:id="6" w:name="_Toc362069462"/>
+      <w:bookmarkStart w:id="6" w:name="_Toc362285796"/>
       <w:r>
         <w:t>Software Skills</w:t>
       </w:r>
@@ -4494,7 +4800,7 @@
       <w:pPr>
         <w:pStyle w:val="Heading1"/>
       </w:pPr>
-      <w:bookmarkStart w:id="7" w:name="_Toc362069463"/>
+      <w:bookmarkStart w:id="7" w:name="_Toc362285797"/>
       <w:r>
         <w:t>Theory of Operation</w:t>
       </w:r>
@@ -4504,7 +4810,7 @@
       <w:pPr>
         <w:pStyle w:val="Heading2"/>
       </w:pPr>
-      <w:bookmarkStart w:id="8" w:name="_Toc362069464"/>
+      <w:bookmarkStart w:id="8" w:name="_Toc362285798"/>
       <w:r>
         <w:t>Torch Voltage Behavior</w:t>
       </w:r>
@@ -4731,7 +5037,7 @@
       <w:pPr>
         <w:pStyle w:val="Heading2"/>
       </w:pPr>
-      <w:bookmarkStart w:id="9" w:name="_Toc362069465"/>
+      <w:bookmarkStart w:id="9" w:name="_Toc362285799"/>
       <w:r>
         <w:t>Torch Height Controller Functions</w:t>
       </w:r>
@@ -4761,7 +5067,7 @@
       <w:pPr>
         <w:pStyle w:val="Heading2"/>
       </w:pPr>
-      <w:bookmarkStart w:id="10" w:name="_Toc362069466"/>
+      <w:bookmarkStart w:id="10" w:name="_Toc362285800"/>
       <w:r>
         <w:t>THC Block Diagram</w:t>
       </w:r>
@@ -4894,7 +5200,15 @@
       </w:pPr>
       <w:r>
         <w:lastRenderedPageBreak/>
-        <w:t>RS-232 Opto-Isolator</w:t>
+        <w:t xml:space="preserve">RS-232 </w:t>
+      </w:r>
+      <w:proofErr w:type="spellStart"/>
+      <w:r>
+        <w:t>Opto</w:t>
+      </w:r>
+      <w:proofErr w:type="spellEnd"/>
+      <w:r>
+        <w:t>-Isolator</w:t>
       </w:r>
     </w:p>
     <w:p>
@@ -4909,7 +5223,15 @@
         </w:tabs>
       </w:pPr>
       <w:r>
-        <w:t>CNC Opto-Isolator</w:t>
+        <w:t xml:space="preserve">CNC </w:t>
+      </w:r>
+      <w:proofErr w:type="spellStart"/>
+      <w:r>
+        <w:t>Opto</w:t>
+      </w:r>
+      <w:proofErr w:type="spellEnd"/>
+      <w:r>
+        <w:t>-Isolator</w:t>
       </w:r>
     </w:p>
     <w:p>
@@ -4994,8 +5316,13 @@
         </w:tabs>
       </w:pPr>
       <w:r>
-        <w:t>Plasma Inteface</w:t>
-      </w:r>
+        <w:t xml:space="preserve">Plasma </w:t>
+      </w:r>
+      <w:proofErr w:type="spellStart"/>
+      <w:r>
+        <w:t>Inteface</w:t>
+      </w:r>
+      <w:proofErr w:type="spellEnd"/>
     </w:p>
     <w:p>
       <w:pPr>
@@ -5135,14 +5462,22 @@
         <w:t>Serial Control Interface</w:t>
       </w:r>
       <w:r>
-        <w:t xml:space="preserve"> (bi-directonal RS-232)</w:t>
+        <w:t xml:space="preserve"> (bi-</w:t>
+      </w:r>
+      <w:proofErr w:type="spellStart"/>
+      <w:r>
+        <w:t>directonal</w:t>
+      </w:r>
+      <w:proofErr w:type="spellEnd"/>
+      <w:r>
+        <w:t xml:space="preserve"> RS-232)</w:t>
       </w:r>
     </w:p>
     <w:p>
       <w:pPr>
         <w:pStyle w:val="Heading2"/>
       </w:pPr>
-      <w:bookmarkStart w:id="11" w:name="_Toc362069467"/>
+      <w:bookmarkStart w:id="11" w:name="_Toc362285801"/>
       <w:r>
         <w:t>THC Interfaces</w:t>
       </w:r>
@@ -5152,9 +5487,17 @@
       <w:pPr>
         <w:pStyle w:val="Heading3"/>
       </w:pPr>
-      <w:bookmarkStart w:id="12" w:name="_Toc362069468"/>
-      <w:r>
-        <w:t>Torch On Interface</w:t>
+      <w:bookmarkStart w:id="12" w:name="_Toc362285802"/>
+      <w:r>
+        <w:t xml:space="preserve">Torch </w:t>
+      </w:r>
+      <w:proofErr w:type="gramStart"/>
+      <w:r>
+        <w:t>On</w:t>
+      </w:r>
+      <w:proofErr w:type="gramEnd"/>
+      <w:r>
+        <w:t xml:space="preserve"> Interface</w:t>
       </w:r>
       <w:bookmarkEnd w:id="12"/>
     </w:p>
@@ -5175,7 +5518,15 @@
         </w:tabs>
       </w:pPr>
       <w:r>
-        <w:t>The torch on circuit uses a transistor to boost the output of an Arduino DigitalOut to sufficient current to control the relay.  The relay circuit is connected directly to the Normally Open (NO) contacts of the relay.</w:t>
+        <w:t xml:space="preserve">The torch on circuit uses a transistor to boost the output of an Arduino </w:t>
+      </w:r>
+      <w:proofErr w:type="spellStart"/>
+      <w:r>
+        <w:t>DigitalOut</w:t>
+      </w:r>
+      <w:proofErr w:type="spellEnd"/>
+      <w:r>
+        <w:t xml:space="preserve"> to sufficient current to control the relay.  The relay circuit is connected directly to the Normally Open (NO) contacts of the relay.</w:t>
       </w:r>
     </w:p>
     <w:p>
@@ -5236,7 +5587,7 @@
       <w:pPr>
         <w:pStyle w:val="Heading3"/>
       </w:pPr>
-      <w:bookmarkStart w:id="13" w:name="_Toc362069469"/>
+      <w:bookmarkStart w:id="13" w:name="_Toc362285803"/>
       <w:r>
         <w:lastRenderedPageBreak/>
         <w:t>Arc Okay</w:t>
@@ -5275,7 +5626,15 @@
         <w:t>okay</w:t>
       </w:r>
       <w:r>
-        <w:t xml:space="preserve"> signal on the plasma is typically a relay (dry contact).  To read this, an Arduino DigitalInput is connected to one of the two arc </w:t>
+        <w:t xml:space="preserve"> signal on the plasma is typically a relay (dry contact).  To read this, an Arduino </w:t>
+      </w:r>
+      <w:proofErr w:type="spellStart"/>
+      <w:r>
+        <w:t>DigitalInput</w:t>
+      </w:r>
+      <w:proofErr w:type="spellEnd"/>
+      <w:r>
+        <w:t xml:space="preserve"> is connected to one of the two arc </w:t>
       </w:r>
       <w:r>
         <w:t>okay</w:t>
@@ -5532,7 +5891,7 @@
       <w:pPr>
         <w:pStyle w:val="Heading3"/>
       </w:pPr>
-      <w:bookmarkStart w:id="14" w:name="_Toc362069470"/>
+      <w:bookmarkStart w:id="14" w:name="_Toc362285804"/>
       <w:r>
         <w:t>Plasma Voltage Interface</w:t>
       </w:r>
@@ -5552,7 +5911,7 @@
       <w:pPr>
         <w:pStyle w:val="Heading4"/>
       </w:pPr>
-      <w:bookmarkStart w:id="15" w:name="_Toc362069471"/>
+      <w:bookmarkStart w:id="15" w:name="_Toc362285805"/>
       <w:r>
         <w:t>A Word on Electrical Isolation</w:t>
       </w:r>
@@ -5580,7 +5939,15 @@
         </w:numPr>
       </w:pPr>
       <w:r>
-        <w:t>the interface signals to the CNC are opto-isolated</w:t>
+        <w:t xml:space="preserve">the interface signals to the CNC are </w:t>
+      </w:r>
+      <w:proofErr w:type="spellStart"/>
+      <w:r>
+        <w:t>opto</w:t>
+      </w:r>
+      <w:proofErr w:type="spellEnd"/>
+      <w:r>
+        <w:t>-isolated</w:t>
       </w:r>
     </w:p>
     <w:p>
@@ -5592,7 +5959,15 @@
         </w:numPr>
       </w:pPr>
       <w:r>
-        <w:t>the USB/RS-232 interface to the PC is opto-isolated</w:t>
+        <w:t xml:space="preserve">the USB/RS-232 interface to the PC is </w:t>
+      </w:r>
+      <w:proofErr w:type="spellStart"/>
+      <w:r>
+        <w:t>opto</w:t>
+      </w:r>
+      <w:proofErr w:type="spellEnd"/>
+      <w:r>
+        <w:t>-isolated</w:t>
       </w:r>
     </w:p>
     <w:p>
@@ -5615,7 +5990,15 @@
     </w:p>
     <w:p>
       <w:r>
-        <w:t xml:space="preserve">Because the CNC system and the PC are opto-isolated, they </w:t>
+        <w:t xml:space="preserve">Because the CNC system and the PC are </w:t>
+      </w:r>
+      <w:proofErr w:type="spellStart"/>
+      <w:r>
+        <w:t>opto</w:t>
+      </w:r>
+      <w:proofErr w:type="spellEnd"/>
+      <w:r>
+        <w:t xml:space="preserve">-isolated, they </w:t>
       </w:r>
       <w:r>
         <w:t>cannot</w:t>
@@ -5627,7 +6010,15 @@
         <w:t>damaged</w:t>
       </w:r>
       <w:r>
-        <w:t xml:space="preserve"> by problems with the torch or THC.  I believe this approach isolates the THC sufficiently, bug I figured that if I was wrong the worst I could do is fry an Arduino and THC board (which relatively cheap to replace).</w:t>
+        <w:t xml:space="preserve"> by problems with the torch or THC.  I believe this approach isolates the THC </w:t>
+      </w:r>
+      <w:proofErr w:type="gramStart"/>
+      <w:r>
+        <w:t>sufficiently,</w:t>
+      </w:r>
+      <w:proofErr w:type="gramEnd"/>
+      <w:r>
+        <w:t xml:space="preserve"> bug I figured that if I was wrong the worst I could do is fry an Arduino and THC board (which relatively cheap to replace).</w:t>
       </w:r>
     </w:p>
     <w:tbl>
@@ -5734,7 +6125,7 @@
       <w:pPr>
         <w:pStyle w:val="Heading4"/>
       </w:pPr>
-      <w:bookmarkStart w:id="16" w:name="_Toc362069472"/>
+      <w:bookmarkStart w:id="16" w:name="_Toc362285806"/>
       <w:r>
         <w:t xml:space="preserve">A Word on Plasma </w:t>
       </w:r>
@@ -5777,7 +6168,7 @@
       <w:pPr>
         <w:pStyle w:val="Heading4"/>
       </w:pPr>
-      <w:bookmarkStart w:id="17" w:name="_Toc362069473"/>
+      <w:bookmarkStart w:id="17" w:name="_Toc362285807"/>
       <w:r>
         <w:lastRenderedPageBreak/>
         <w:t xml:space="preserve">Plasma Torch Voltage </w:t>
@@ -5794,7 +6185,15 @@
         </w:tabs>
       </w:pPr>
       <w:r>
-        <w:t>The cutting voltage used as an input is a full voltage signal (up to 200 volts) with the potential for lots of electrical noise on it.  This signal has to be dropped to a level the Arduino can read without being damaged (0 to 5 volts).  Additionally, electrical noise on the signal must be reduced/removed.</w:t>
+        <w:t xml:space="preserve">The cutting voltage used as an input is a full voltage signal (up to 200 volts) with the potential for lots of electrical noise on it.  This signal has to be dropped to a level the Arduino can read without being damaged (0 to 5 volts).  Additionally, electrical noise on the signal must be </w:t>
+      </w:r>
+      <w:proofErr w:type="gramStart"/>
+      <w:r>
+        <w:t>reduced/removed</w:t>
+      </w:r>
+      <w:proofErr w:type="gramEnd"/>
+      <w:r>
+        <w:t>.</w:t>
       </w:r>
     </w:p>
     <w:p>
@@ -6158,7 +6557,7 @@
       <w:pPr>
         <w:pStyle w:val="Heading4"/>
       </w:pPr>
-      <w:bookmarkStart w:id="18" w:name="_Toc362069474"/>
+      <w:bookmarkStart w:id="18" w:name="_Toc362285808"/>
       <w:r>
         <w:t>Voltage Divider</w:t>
       </w:r>
@@ -6181,7 +6580,15 @@
         </w:tabs>
       </w:pPr>
       <w:r>
-        <w:t>This gives better voltage resolution, but can result in the voltage input exceeded 5 volts and damaging the electronics.  To address this, a Zener Diode is incorporated in the circuit to ensure the voltage does not exceed 5 volts.</w:t>
+        <w:t xml:space="preserve">This gives better voltage resolution, but can result in the voltage input exceeded 5 volts and damaging the electronics.  To address this, a </w:t>
+      </w:r>
+      <w:proofErr w:type="spellStart"/>
+      <w:r>
+        <w:t>Zener</w:t>
+      </w:r>
+      <w:proofErr w:type="spellEnd"/>
+      <w:r>
+        <w:t xml:space="preserve"> Diode is incorporated in the circuit to ensure the voltage does not exceed 5 volts.</w:t>
       </w:r>
     </w:p>
     <w:p>
@@ -6191,10 +6598,26 @@
         </w:tabs>
       </w:pPr>
       <w:r>
-        <w:t>C12 is a “spare” capacitor that I put in to make it easier to experiment with different filtering arrangements. The “TP-“ symbols are for optional Test Point connectors.  These allow easy monitoring of voltages.  “TP-HV” is for High Voltage (full torch voltage) and “TP-LV” is for the</w:t>
-      </w:r>
-      <w:r>
-        <w:t xml:space="preserve"> low voltage (divided and unfiltered voltage) , TP-FLT is for the final filtered voltage and TG-GND is for the ground.</w:t>
+        <w:t>C12 is a “spare” capacitor that I put in to make it easier to experiment with different filtering arrangements. The “TP-</w:t>
+      </w:r>
+      <w:proofErr w:type="gramStart"/>
+      <w:r>
+        <w:t>“ symbols</w:t>
+      </w:r>
+      <w:proofErr w:type="gramEnd"/>
+      <w:r>
+        <w:t xml:space="preserve"> are for optional Test Point connectors.  These allow easy monitoring of voltages.  “TP-HV” is for High Voltage (full torch voltage) and “TP-LV” is for the</w:t>
+      </w:r>
+      <w:r>
+        <w:t xml:space="preserve"> low voltage (divided and unfiltered voltage</w:t>
+      </w:r>
+      <w:proofErr w:type="gramStart"/>
+      <w:r>
+        <w:t>) ,</w:t>
+      </w:r>
+      <w:proofErr w:type="gramEnd"/>
+      <w:r>
+        <w:t xml:space="preserve"> TP-FLT is for the final filtered voltage and TG-GND is for the ground.</w:t>
       </w:r>
     </w:p>
     <w:p>
@@ -6204,7 +6627,15 @@
         </w:tabs>
       </w:pPr>
       <w:r>
-        <w:t>The voltage divider circuit with Zener diode is shown below.</w:t>
+        <w:t xml:space="preserve">The voltage divider circuit with </w:t>
+      </w:r>
+      <w:proofErr w:type="spellStart"/>
+      <w:r>
+        <w:t>Zener</w:t>
+      </w:r>
+      <w:proofErr w:type="spellEnd"/>
+      <w:r>
+        <w:t xml:space="preserve"> diode is shown below.</w:t>
       </w:r>
     </w:p>
     <w:p>
@@ -6388,6 +6819,7 @@
           <w:vertAlign w:val="subscript"/>
         </w:rPr>
       </w:pPr>
+      <w:proofErr w:type="spellStart"/>
       <w:r>
         <w:t>V</w:t>
       </w:r>
@@ -6397,8 +6829,21 @@
         </w:rPr>
         <w:t>Out</w:t>
       </w:r>
-      <w:r>
-        <w:t xml:space="preserve"> = ( (R1) / (R1+R2) ) / V</w:t>
+      <w:proofErr w:type="spellEnd"/>
+      <w:r>
+        <w:t xml:space="preserve"> = </w:t>
+      </w:r>
+      <w:proofErr w:type="gramStart"/>
+      <w:r>
+        <w:t>( (</w:t>
+      </w:r>
+      <w:proofErr w:type="gramEnd"/>
+      <w:r>
+        <w:t xml:space="preserve">R1) / (R1+R2) ) / </w:t>
+      </w:r>
+      <w:proofErr w:type="spellStart"/>
+      <w:r>
+        <w:t>V</w:t>
       </w:r>
       <w:r>
         <w:rPr>
@@ -6406,6 +6851,7 @@
         </w:rPr>
         <w:t>In</w:t>
       </w:r>
+      <w:proofErr w:type="spellEnd"/>
     </w:p>
     <w:p>
       <w:r>
@@ -6416,6 +6862,7 @@
       </w:r>
     </w:p>
     <w:p>
+      <w:proofErr w:type="spellStart"/>
       <w:r>
         <w:t>V</w:t>
       </w:r>
@@ -6425,11 +6872,21 @@
         </w:rPr>
         <w:t>Out</w:t>
       </w:r>
-      <w:r>
-        <w:t xml:space="preserve"> = ( 15,000 / (220,000 + 15,000) ) * 100</w:t>
-      </w:r>
-    </w:p>
-    <w:p>
+      <w:proofErr w:type="spellEnd"/>
+      <w:r>
+        <w:t xml:space="preserve"> = </w:t>
+      </w:r>
+      <w:proofErr w:type="gramStart"/>
+      <w:r>
+        <w:t>( 15,000</w:t>
+      </w:r>
+      <w:proofErr w:type="gramEnd"/>
+      <w:r>
+        <w:t xml:space="preserve"> / (220,000 + 15,000) ) * 100</w:t>
+      </w:r>
+    </w:p>
+    <w:p>
+      <w:proofErr w:type="spellStart"/>
       <w:r>
         <w:t>V</w:t>
       </w:r>
@@ -6439,11 +6896,13 @@
         </w:rPr>
         <w:t>Out</w:t>
       </w:r>
+      <w:proofErr w:type="spellEnd"/>
       <w:r>
         <w:t xml:space="preserve"> = 0.06383 * 100</w:t>
       </w:r>
     </w:p>
     <w:p>
+      <w:proofErr w:type="spellStart"/>
       <w:r>
         <w:t>V</w:t>
       </w:r>
@@ -6453,6 +6912,7 @@
         </w:rPr>
         <w:t>Out</w:t>
       </w:r>
+      <w:proofErr w:type="spellEnd"/>
       <w:r>
         <w:t xml:space="preserve"> = 6.383 Volts</w:t>
       </w:r>
@@ -6500,8 +6960,13 @@
           <w:tab w:val="left" w:pos="1500"/>
         </w:tabs>
       </w:pPr>
-      <w:r>
-        <w:t>This results in the following formula to convert cutting voltage to analog counts (keep in mind that the tolerance, or accuracy, of the resistor adds a bit of slop to this calculation).</w:t>
+      <w:proofErr w:type="gramStart"/>
+      <w:r>
+        <w:t>This results</w:t>
+      </w:r>
+      <w:proofErr w:type="gramEnd"/>
+      <w:r>
+        <w:t xml:space="preserve"> in the following formula to convert cutting voltage to analog counts (keep in mind that the tolerance, or accuracy, of the resistor adds a bit of slop to this calculation).</w:t>
       </w:r>
     </w:p>
     <w:p>
@@ -6511,7 +6976,15 @@
         </w:tabs>
       </w:pPr>
       <w:r>
-        <w:t>(insert overall formula)</w:t>
+        <w:t>(</w:t>
+      </w:r>
+      <w:proofErr w:type="gramStart"/>
+      <w:r>
+        <w:t>insert</w:t>
+      </w:r>
+      <w:proofErr w:type="gramEnd"/>
+      <w:r>
+        <w:t xml:space="preserve"> overall formula)</w:t>
       </w:r>
     </w:p>
     <w:p>
@@ -6528,7 +7001,7 @@
       <w:pPr>
         <w:pStyle w:val="Heading4"/>
       </w:pPr>
-      <w:bookmarkStart w:id="19" w:name="_Toc362069475"/>
+      <w:bookmarkStart w:id="19" w:name="_Toc362285809"/>
       <w:r>
         <w:lastRenderedPageBreak/>
         <w:t>High Frequency Op Amp Filter</w:t>
@@ -6552,7 +7025,15 @@
         </w:tabs>
       </w:pPr>
       <w:r>
-        <w:t>The op-amp filter was designed using Texas Instruments free filter design application “FilterProDesktop”.  A friend who is an electrical engineer advised on the optimum values to use.</w:t>
+        <w:t>The op-amp filter was designed using Texas Instruments free filter design application “</w:t>
+      </w:r>
+      <w:proofErr w:type="spellStart"/>
+      <w:r>
+        <w:t>FilterProDesktop</w:t>
+      </w:r>
+      <w:proofErr w:type="spellEnd"/>
+      <w:r>
+        <w:t>”.  A friend who is an electrical engineer advised on the optimum values to use.</w:t>
       </w:r>
     </w:p>
     <w:p>
@@ -6582,14 +7063,22 @@
         </w:tabs>
       </w:pPr>
       <w:r>
-        <w:t>It’s worth noting that Analog Device’s circuit simulator (LTSpice) is an excellent tool for examining the behavior of circuits.  I used this extensively to understand and tune the circuit design.  It also helped me identify an op-amp that would work.</w:t>
+        <w:t>It’s worth noting that Analog Device’s circuit simulator (</w:t>
+      </w:r>
+      <w:proofErr w:type="spellStart"/>
+      <w:r>
+        <w:t>LTSpice</w:t>
+      </w:r>
+      <w:proofErr w:type="spellEnd"/>
+      <w:r>
+        <w:t>) is an excellent tool for examining the behavior of circuits.  I used this extensively to understand and tune the circuit design.  It also helped me identify an op-amp that would work.</w:t>
       </w:r>
     </w:p>
     <w:p>
       <w:pPr>
         <w:pStyle w:val="Heading4"/>
       </w:pPr>
-      <w:bookmarkStart w:id="20" w:name="_Toc362069476"/>
+      <w:bookmarkStart w:id="20" w:name="_Toc362285810"/>
       <w:r>
         <w:t>Low Frequency RC Filter</w:t>
       </w:r>
@@ -6605,13 +7094,30 @@
         <w:t>The op-amp filter will filter frequ</w:t>
       </w:r>
       <w:r>
-        <w:t>encies above (1K hz</w:t>
-      </w:r>
+        <w:t xml:space="preserve">encies above (1K </w:t>
+      </w:r>
+      <w:proofErr w:type="spellStart"/>
+      <w:proofErr w:type="gramStart"/>
+      <w:r>
+        <w:t>hz</w:t>
+      </w:r>
+      <w:proofErr w:type="spellEnd"/>
+      <w:proofErr w:type="gramEnd"/>
       <w:r>
         <w:t>?).</w:t>
       </w:r>
       <w:r>
-        <w:t xml:space="preserve">  When examining the actual output of the filter there was a significant 60 hz noise component.</w:t>
+        <w:t xml:space="preserve">  When examining the actual output of the filter there was a significant 60 </w:t>
+      </w:r>
+      <w:proofErr w:type="spellStart"/>
+      <w:proofErr w:type="gramStart"/>
+      <w:r>
+        <w:t>hz</w:t>
+      </w:r>
+      <w:proofErr w:type="spellEnd"/>
+      <w:proofErr w:type="gramEnd"/>
+      <w:r>
+        <w:t xml:space="preserve"> noise component.</w:t>
       </w:r>
     </w:p>
     <w:p>
@@ -6621,7 +7127,17 @@
         </w:tabs>
       </w:pPr>
       <w:r>
-        <w:t>To remove the 60 hz noise I used an RC filter.  It’s important to understand the difference between the (filter frequency) and the (stop band frequency).</w:t>
+        <w:t xml:space="preserve">To remove the 60 </w:t>
+      </w:r>
+      <w:proofErr w:type="spellStart"/>
+      <w:proofErr w:type="gramStart"/>
+      <w:r>
+        <w:t>hz</w:t>
+      </w:r>
+      <w:proofErr w:type="spellEnd"/>
+      <w:proofErr w:type="gramEnd"/>
+      <w:r>
+        <w:t xml:space="preserve"> noise I used an RC filter.  It’s important to understand the difference between the (filter frequency) and the (stop band frequency).</w:t>
       </w:r>
     </w:p>
     <w:p>
@@ -6651,7 +7167,33 @@
         </w:tabs>
       </w:pPr>
       <w:r>
-        <w:t>To filter out 60 hz noise, the (filter frequency) must be significantly lower than 60 hz.  However, the lower frequency that the filter is, the slower the signal will show changes.  If there is too much delay, you won’t be able to do accurate torch height control.</w:t>
+        <w:t xml:space="preserve">To filter out 60 </w:t>
+      </w:r>
+      <w:proofErr w:type="spellStart"/>
+      <w:proofErr w:type="gramStart"/>
+      <w:r>
+        <w:t>hz</w:t>
+      </w:r>
+      <w:proofErr w:type="spellEnd"/>
+      <w:proofErr w:type="gramEnd"/>
+      <w:r>
+        <w:t xml:space="preserve"> noise, the (filter frequency) must be significantly lower than 60 </w:t>
+      </w:r>
+      <w:proofErr w:type="spellStart"/>
+      <w:r>
+        <w:t>hz</w:t>
+      </w:r>
+      <w:proofErr w:type="spellEnd"/>
+      <w:r>
+        <w:t xml:space="preserve">.  </w:t>
+      </w:r>
+      <w:proofErr w:type="gramStart"/>
+      <w:r>
+        <w:t>However, the lower frequency that the filter is, the slower the signal will show changes.</w:t>
+      </w:r>
+      <w:proofErr w:type="gramEnd"/>
+      <w:r>
+        <w:t xml:space="preserve">  If there is too much delay, you won’t be able to do accurate torch height control.</w:t>
       </w:r>
     </w:p>
     <w:p>
@@ -6789,7 +7331,23 @@
         </w:tabs>
       </w:pPr>
       <w:r>
-        <w:t>Using the calculator and experimenting with different filter cut off frequencies, I ended up with an optimum value of 470 ohm resistor and 68 uF capacitor.  The response chart for this is shown below.</w:t>
+        <w:t xml:space="preserve">Using the calculator and experimenting with different filter cut off frequencies, I ended up with an optimum value of 470 ohm resistor and </w:t>
+      </w:r>
+      <w:proofErr w:type="gramStart"/>
+      <w:r>
+        <w:t xml:space="preserve">68 </w:t>
+      </w:r>
+      <w:proofErr w:type="spellStart"/>
+      <w:r>
+        <w:t>uF</w:t>
+      </w:r>
+      <w:proofErr w:type="spellEnd"/>
+      <w:r>
+        <w:t xml:space="preserve"> capacitor</w:t>
+      </w:r>
+      <w:proofErr w:type="gramEnd"/>
+      <w:r>
+        <w:t>.  The response chart for this is shown below.</w:t>
       </w:r>
     </w:p>
     <w:p>
@@ -6908,7 +7466,7 @@
       <w:pPr>
         <w:pStyle w:val="Heading2"/>
       </w:pPr>
-      <w:bookmarkStart w:id="21" w:name="_Toc362069477"/>
+      <w:bookmarkStart w:id="21" w:name="_Toc362285811"/>
       <w:r>
         <w:t>CNC Interfaces</w:t>
       </w:r>
@@ -6921,14 +7479,48 @@
         </w:tabs>
       </w:pPr>
       <w:r>
-        <w:t>The CNC interfaces are straight-forward.  There is one input signal to the THC and three output signals.  These are all opto-isolated.  For opto-isolation, the CNC must provide it’s 5 volt supply to power the opto-isolator.</w:t>
+        <w:t xml:space="preserve">The CNC interfaces are straight-forward.  There is one input signal to the THC and three output signals.  These are all </w:t>
+      </w:r>
+      <w:proofErr w:type="spellStart"/>
+      <w:r>
+        <w:t>opto</w:t>
+      </w:r>
+      <w:proofErr w:type="spellEnd"/>
+      <w:r>
+        <w:t xml:space="preserve">-isolated.  For </w:t>
+      </w:r>
+      <w:proofErr w:type="spellStart"/>
+      <w:r>
+        <w:t>opto</w:t>
+      </w:r>
+      <w:proofErr w:type="spellEnd"/>
+      <w:r>
+        <w:t xml:space="preserve">-isolation, the CNC must provide </w:t>
+      </w:r>
+      <w:proofErr w:type="spellStart"/>
+      <w:proofErr w:type="gramStart"/>
+      <w:r>
+        <w:t>it’s</w:t>
+      </w:r>
+      <w:proofErr w:type="spellEnd"/>
+      <w:proofErr w:type="gramEnd"/>
+      <w:r>
+        <w:t xml:space="preserve"> 5 volt supply to power the </w:t>
+      </w:r>
+      <w:proofErr w:type="spellStart"/>
+      <w:r>
+        <w:t>opto</w:t>
+      </w:r>
+      <w:proofErr w:type="spellEnd"/>
+      <w:r>
+        <w:t>-isolator.</w:t>
       </w:r>
     </w:p>
     <w:p>
       <w:pPr>
         <w:pStyle w:val="Heading2"/>
       </w:pPr>
-      <w:bookmarkStart w:id="22" w:name="_Toc362069478"/>
+      <w:bookmarkStart w:id="22" w:name="_Toc362285812"/>
       <w:r>
         <w:t>Serial Command Interface</w:t>
       </w:r>
@@ -7021,7 +7613,23 @@
         </w:tabs>
       </w:pPr>
       <w:r>
-        <w:t>The Arduino provides TTL level serial data signals, not RS-232 levels.  This allows the signals to be opto-isolated.  However, the other size must provide power for its opto-isolators and level conversion from TTL to RS-232.  I did this by using a cheap (FTDI) TTL to USB converter purchased from E-bay ($3).</w:t>
+        <w:t xml:space="preserve">The Arduino provides TTL level serial data signals, not RS-232 levels.  This allows the signals to be </w:t>
+      </w:r>
+      <w:proofErr w:type="spellStart"/>
+      <w:r>
+        <w:t>opto</w:t>
+      </w:r>
+      <w:proofErr w:type="spellEnd"/>
+      <w:r>
+        <w:t xml:space="preserve">-isolated.  However, the other size must provide power for its </w:t>
+      </w:r>
+      <w:proofErr w:type="spellStart"/>
+      <w:r>
+        <w:t>opto</w:t>
+      </w:r>
+      <w:proofErr w:type="spellEnd"/>
+      <w:r>
+        <w:t>-isolators and level conversion from TTL to RS-232.  I did this by using a cheap (FTDI) TTL to USB converter purchased from E-bay ($3).</w:t>
       </w:r>
     </w:p>
     <w:p>
@@ -7183,7 +7791,7 @@
       <w:pPr>
         <w:pStyle w:val="Heading2"/>
       </w:pPr>
-      <w:bookmarkStart w:id="23" w:name="_Toc362069479"/>
+      <w:bookmarkStart w:id="23" w:name="_Toc362285813"/>
       <w:r>
         <w:t>Power Supply Subsystem</w:t>
       </w:r>
@@ -7195,8 +7803,21 @@
           <w:tab w:val="left" w:pos="1500"/>
         </w:tabs>
       </w:pPr>
-      <w:r>
-        <w:t>An Arduino-compatible power input jack and voltage regulator are provided on the board.  These are not necessary as the power can be provided by the Arduino.  I put these on the board so that in the future I could move the THC to a Freescale Freedom board, which does not have a wall-wart connector.</w:t>
+      <w:proofErr w:type="gramStart"/>
+      <w:r>
+        <w:t>An Arduino-compatible power input jack and voltage regulator are</w:t>
+      </w:r>
+      <w:proofErr w:type="gramEnd"/>
+      <w:r>
+        <w:t xml:space="preserve"> provided on the board.  These are not necessary as the power can be provided by the Arduino.  I put these on the board so that in the future I could move the THC to a </w:t>
+      </w:r>
+      <w:proofErr w:type="spellStart"/>
+      <w:r>
+        <w:t>Freescale</w:t>
+      </w:r>
+      <w:proofErr w:type="spellEnd"/>
+      <w:r>
+        <w:t xml:space="preserve"> Freedom board, which does not have a wall-wart connector.</w:t>
       </w:r>
     </w:p>
     <w:p>
@@ -7257,7 +7878,7 @@
       <w:pPr>
         <w:pStyle w:val="Heading2"/>
       </w:pPr>
-      <w:bookmarkStart w:id="24" w:name="_Toc362069480"/>
+      <w:bookmarkStart w:id="24" w:name="_Toc362285814"/>
       <w:r>
         <w:t>Arduino</w:t>
       </w:r>
@@ -7276,7 +7897,15 @@
         <w:t>e</w:t>
       </w:r>
       <w:r>
-        <w:t xml:space="preserve"> of the fastest of the Atmel Arduinos (16 MHz) and had the most program</w:t>
+        <w:t xml:space="preserve"> of the fastest of the Atmel </w:t>
+      </w:r>
+      <w:proofErr w:type="spellStart"/>
+      <w:r>
+        <w:t>Arduinos</w:t>
+      </w:r>
+      <w:proofErr w:type="spellEnd"/>
+      <w:r>
+        <w:t xml:space="preserve"> (16 MHz) and had the most program</w:t>
       </w:r>
       <w:r>
         <w:t xml:space="preserve"> (flash)</w:t>
@@ -7343,7 +7972,7 @@
       <w:pPr>
         <w:pStyle w:val="Heading1"/>
       </w:pPr>
-      <w:bookmarkStart w:id="25" w:name="_Toc362069481"/>
+      <w:bookmarkStart w:id="25" w:name="_Toc362285815"/>
       <w:r>
         <w:lastRenderedPageBreak/>
         <w:t>THC Board</w:t>
@@ -7410,7 +8039,23 @@
         <w:t>we</w:t>
       </w:r>
       <w:r>
-        <w:t>re done using EagleSoft CAD.  There is a free version available that will allow you to open and examine both the schematic and the board layout.  You can also generate a Bill Of Materials (BOM) that is a list of all parts necessary.</w:t>
+        <w:t xml:space="preserve">re done using </w:t>
+      </w:r>
+      <w:proofErr w:type="spellStart"/>
+      <w:r>
+        <w:t>EagleSoft</w:t>
+      </w:r>
+      <w:proofErr w:type="spellEnd"/>
+      <w:r>
+        <w:t xml:space="preserve"> CAD.  There is a free version available that will allow you to open and examine both the schematic and the board layout.  You can also generate a Bill </w:t>
+      </w:r>
+      <w:proofErr w:type="gramStart"/>
+      <w:r>
+        <w:t>Of</w:t>
+      </w:r>
+      <w:proofErr w:type="gramEnd"/>
+      <w:r>
+        <w:t xml:space="preserve"> Materials (BOM) that is a list of all parts necessary.</w:t>
       </w:r>
     </w:p>
     <w:p>
@@ -7834,7 +8479,7 @@
       <w:pPr>
         <w:pStyle w:val="Heading2"/>
       </w:pPr>
-      <w:bookmarkStart w:id="26" w:name="_Toc362069482"/>
+      <w:bookmarkStart w:id="26" w:name="_Toc362285816"/>
       <w:r>
         <w:t>Connecting to the Plasma</w:t>
       </w:r>
@@ -7932,7 +8577,7 @@
       <w:pPr>
         <w:pStyle w:val="Heading2"/>
       </w:pPr>
-      <w:bookmarkStart w:id="27" w:name="_Toc362069483"/>
+      <w:bookmarkStart w:id="27" w:name="_Toc362285817"/>
       <w:r>
         <w:t>Connecting to the CNC</w:t>
       </w:r>
@@ -8122,7 +8767,15 @@
               </w:tabs>
             </w:pPr>
             <w:r>
-              <w:t>The CNC must provide the 5 volt supply to operate the opto-isolators.</w:t>
+              <w:t xml:space="preserve">The CNC must provide the 5 volt supply to operate the </w:t>
+            </w:r>
+            <w:proofErr w:type="spellStart"/>
+            <w:r>
+              <w:t>opto</w:t>
+            </w:r>
+            <w:proofErr w:type="spellEnd"/>
+            <w:r>
+              <w:t>-isolators.</w:t>
             </w:r>
           </w:p>
           <w:p>
@@ -8139,7 +8792,7 @@
       <w:pPr>
         <w:pStyle w:val="Heading2"/>
       </w:pPr>
-      <w:bookmarkStart w:id="28" w:name="_Toc362069484"/>
+      <w:bookmarkStart w:id="28" w:name="_Toc362285818"/>
       <w:r>
         <w:t>Connecting the Serial Port</w:t>
       </w:r>
@@ -8176,14 +8829,22 @@
         </w:tabs>
       </w:pPr>
       <w:r>
-        <w:t>NOTE: the PC/level converter must provide the 5 volt supply to operate the opto-isolators.</w:t>
+        <w:t xml:space="preserve">NOTE: the PC/level converter must provide the 5 volt supply to operate the </w:t>
+      </w:r>
+      <w:proofErr w:type="spellStart"/>
+      <w:r>
+        <w:t>opto</w:t>
+      </w:r>
+      <w:proofErr w:type="spellEnd"/>
+      <w:r>
+        <w:t>-isolators.</w:t>
       </w:r>
     </w:p>
     <w:p>
       <w:pPr>
         <w:pStyle w:val="Heading2"/>
       </w:pPr>
-      <w:bookmarkStart w:id="29" w:name="_Toc362069485"/>
+      <w:bookmarkStart w:id="29" w:name="_Toc362285819"/>
       <w:r>
         <w:t>Connecting the Serial Port – Micro</w:t>
       </w:r>
@@ -8191,27 +8852,60 @@
     </w:p>
     <w:p>
       <w:r>
-        <w:t>I used head pin sockets with extra long  pings (the sockets used on shields with long pins to go into the Arduino board) and bent the legs.  This is then used to plug the RS-232 to USB adapter into.</w:t>
-      </w:r>
-    </w:p>
-    <w:p>
-      <w:r>
-        <w:t>Since there are multiple configurations of RS-232 to USB adapters, all with different pin-outs, you must put jumpers in to connect the board signals to the adapter signals (+5, Gnd, Rx, Tx).</w:t>
-      </w:r>
-    </w:p>
-    <w:p>
-      <w:pPr>
-        <w:tabs>
-          <w:tab w:val="left" w:pos="1500"/>
-        </w:tabs>
-      </w:pPr>
+        <w:t xml:space="preserve">I used head pin sockets with </w:t>
+      </w:r>
+      <w:proofErr w:type="spellStart"/>
+      <w:r>
+        <w:t xml:space="preserve">extra </w:t>
+      </w:r>
+      <w:proofErr w:type="gramStart"/>
+      <w:r>
+        <w:t>long</w:t>
+      </w:r>
+      <w:proofErr w:type="spellEnd"/>
+      <w:r>
+        <w:t xml:space="preserve">  pings</w:t>
+      </w:r>
+      <w:proofErr w:type="gramEnd"/>
+      <w:r>
+        <w:t xml:space="preserve"> (the sockets used on shields with long pins to go into the Arduino board) and bent the legs.  This is then used to plug the RS-232 to USB adapter into.</w:t>
+      </w:r>
+    </w:p>
+    <w:p>
+      <w:r>
+        <w:t xml:space="preserve">Since there are multiple configurations of RS-232 to USB adapters, all with different pin-outs, you must put jumpers in to connect the board signals to the adapter signals (+5, </w:t>
+      </w:r>
+      <w:proofErr w:type="spellStart"/>
+      <w:r>
+        <w:t>Gnd</w:t>
+      </w:r>
+      <w:proofErr w:type="spellEnd"/>
+      <w:r>
+        <w:t xml:space="preserve">, Rx, </w:t>
+      </w:r>
+      <w:proofErr w:type="spellStart"/>
+      <w:proofErr w:type="gramStart"/>
+      <w:r>
+        <w:t>Tx</w:t>
+      </w:r>
+      <w:proofErr w:type="spellEnd"/>
+      <w:proofErr w:type="gramEnd"/>
+      <w:r>
+        <w:t>).</w:t>
+      </w:r>
+    </w:p>
+    <w:p>
+      <w:r>
+        <w:br w:type="page"/>
+      </w:r>
     </w:p>
     <w:p>
       <w:pPr>
         <w:pStyle w:val="Heading1"/>
       </w:pPr>
-      <w:bookmarkStart w:id="30" w:name="_Toc362069486"/>
-      <w:r>
+      <w:bookmarkStart w:id="30" w:name="_Toc362285820"/>
+      <w:r>
+        <w:lastRenderedPageBreak/>
         <w:t>Board Assembly</w:t>
       </w:r>
       <w:bookmarkEnd w:id="30"/>
@@ -8225,7 +8919,7 @@
       <w:pPr>
         <w:pStyle w:val="Heading2"/>
       </w:pPr>
-      <w:bookmarkStart w:id="31" w:name="_Toc362069487"/>
+      <w:bookmarkStart w:id="31" w:name="_Toc362285821"/>
       <w:r>
         <w:t>Shield</w:t>
       </w:r>
@@ -8401,7 +9095,15 @@
         <w:t>Step 3:</w:t>
       </w:r>
       <w:r>
-        <w:t xml:space="preserve"> The shield was designed so that it could be used with a 3V Arduino or Arduino compatible board (Freescale Freedom).  This has not been tested!  However, for the board to work – you must put a jumper between the center and +5V pad as shown in the drawing.</w:t>
+        <w:t xml:space="preserve"> The shield was designed so that it could be used with a 3V Arduino or Arduino compatible board (</w:t>
+      </w:r>
+      <w:proofErr w:type="spellStart"/>
+      <w:r>
+        <w:t>Freescale</w:t>
+      </w:r>
+      <w:proofErr w:type="spellEnd"/>
+      <w:r>
+        <w:t xml:space="preserve"> Freedom).  This has not been tested!  However, for the board to work – you must put a jumper between the center and +5V pad as shown in the drawing.</w:t>
       </w:r>
     </w:p>
     <w:p>
@@ -8461,8 +9163,15 @@
         <w:ind w:left="360"/>
       </w:pPr>
       <w:r>
-        <w:lastRenderedPageBreak/>
-        <w:t>In the photo below you can see how the bottom side of the components of the power circuit contact the outside shield of the USB connector.</w:t>
+        <w:t xml:space="preserve">In the photo below you can see how the bottom </w:t>
+      </w:r>
+      <w:proofErr w:type="gramStart"/>
+      <w:r>
+        <w:t>side of the components of the power circuit contact</w:t>
+      </w:r>
+      <w:proofErr w:type="gramEnd"/>
+      <w:r>
+        <w:t xml:space="preserve"> the outside shield of the USB connector.</w:t>
       </w:r>
     </w:p>
     <w:p>
@@ -8474,6 +9183,7 @@
         <w:rPr>
           <w:noProof/>
         </w:rPr>
+        <w:lastRenderedPageBreak/>
         <w:drawing>
           <wp:inline distT="0" distB="0" distL="0" distR="0" wp14:anchorId="1D374AB0" wp14:editId="6D39169B">
             <wp:extent cx="3237021" cy="2200275"/>
@@ -8629,7 +9339,15 @@
               <w:t xml:space="preserve">  </w:t>
             </w:r>
             <w:r>
-              <w:t>One drawback of the design is that there are soldered connections that come in contact with the metal shield on the Arduino’s USB port.  You will reduce this if you don’t build the power supply portion of the board.  In either case (building the power supply or not) you should cover the USB shield in at least 2 or 3 layers of electrical tape.</w:t>
+              <w:t xml:space="preserve">One drawback of the design is that there are soldered connections that come in contact with the metal shield on the </w:t>
+            </w:r>
+            <w:proofErr w:type="spellStart"/>
+            <w:r>
+              <w:t>Arduino’s</w:t>
+            </w:r>
+            <w:proofErr w:type="spellEnd"/>
+            <w:r>
+              <w:t xml:space="preserve"> USB port.  You will reduce this if you don’t build the power supply portion of the board.  In either case (building the power supply or not) you should cover the USB shield in at least 2 or 3 layers of electrical tape.</w:t>
             </w:r>
           </w:p>
         </w:tc>
@@ -8695,7 +9413,7 @@
       <w:pPr>
         <w:pStyle w:val="Heading2"/>
       </w:pPr>
-      <w:bookmarkStart w:id="32" w:name="_Toc362069488"/>
+      <w:bookmarkStart w:id="32" w:name="_Toc362285822"/>
       <w:r>
         <w:t>Rev E-M Required Modifications / White Wires</w:t>
       </w:r>
@@ -8710,7 +9428,7 @@
       <w:pPr>
         <w:pStyle w:val="Heading3"/>
       </w:pPr>
-      <w:bookmarkStart w:id="33" w:name="_Toc362069489"/>
+      <w:bookmarkStart w:id="33" w:name="_Toc362285823"/>
       <w:r>
         <w:t>Torch Voltage (-) Not Tied to Ground</w:t>
       </w:r>
@@ -8743,7 +9461,7 @@
         <w:lastRenderedPageBreak/>
         <w:drawing>
           <wp:inline distT="0" distB="0" distL="0" distR="0">
-            <wp:extent cx="5753100" cy="3835399"/>
+            <wp:extent cx="4695825" cy="3130549"/>
             <wp:effectExtent l="0" t="0" r="0" b="0"/>
             <wp:docPr id="30" name="Picture 30"/>
             <wp:cNvGraphicFramePr>
@@ -8771,7 +9489,7 @@
                   <pic:spPr>
                     <a:xfrm>
                       <a:off x="0" y="0"/>
-                      <a:ext cx="5764263" cy="3842841"/>
+                      <a:ext cx="4704937" cy="3136623"/>
                     </a:xfrm>
                     <a:prstGeom prst="rect">
                       <a:avLst/>
@@ -8789,15 +9507,9 @@
       <w:pPr>
         <w:pStyle w:val="Heading3"/>
       </w:pPr>
-      <w:bookmarkStart w:id="34" w:name="_Toc362069490"/>
-      <w:r>
-        <w:t xml:space="preserve">+5 Volts </w:t>
-      </w:r>
-      <w:r>
-        <w:t xml:space="preserve">Not Tied </w:t>
-      </w:r>
-      <w:r>
-        <w:t>Relay and Arduino Micro Module</w:t>
+      <w:bookmarkStart w:id="34" w:name="_Toc362285824"/>
+      <w:r>
+        <w:t>+5 Volts Not Tied Relay and Arduino Micro Module</w:t>
       </w:r>
       <w:bookmarkEnd w:id="34"/>
     </w:p>
@@ -8808,66 +9520,12 @@
     </w:p>
     <w:p>
       <w:r>
-        <w:t xml:space="preserve">The </w:t>
-      </w:r>
-      <w:r>
-        <w:t xml:space="preserve">top </w:t>
-      </w:r>
-      <w:r>
-        <w:t xml:space="preserve">copper plane of the board (all copper areas that are not traces) is a </w:t>
-      </w:r>
-      <w:r>
-        <w:t>+5 volt plane</w:t>
-      </w:r>
-      <w:r>
-        <w:t xml:space="preserve">.  The </w:t>
-      </w:r>
-      <w:r>
-        <w:t xml:space="preserve">net connecting the diode and Micro </w:t>
-      </w:r>
-      <w:r>
-        <w:t xml:space="preserve">can be connected to </w:t>
-      </w:r>
-      <w:r>
-        <w:t xml:space="preserve">+5 volts </w:t>
-      </w:r>
-      <w:r>
-        <w:t xml:space="preserve">by carefully scraping the solder mask away </w:t>
-      </w:r>
-      <w:r>
-        <w:t xml:space="preserve">to </w:t>
-      </w:r>
-      <w:r>
-        <w:t xml:space="preserve">allow soldering to the copper underneath.  Alternately, you can run a wire from the </w:t>
-      </w:r>
-      <w:r>
-        <w:t>diode to a +5 pin</w:t>
-      </w:r>
-      <w:r>
-        <w:t>.</w:t>
-      </w:r>
-    </w:p>
-    <w:p>
-      <w:r>
-        <w:t xml:space="preserve">The picture below shows </w:t>
-      </w:r>
-      <w:r>
-        <w:t xml:space="preserve">the top of the board </w:t>
-      </w:r>
-      <w:r>
-        <w:t xml:space="preserve">where solder mask was removed from the ground plane and a solder bridge was added between the </w:t>
-      </w:r>
-      <w:r>
-        <w:t xml:space="preserve">+5 volt </w:t>
-      </w:r>
-      <w:r>
-        <w:t xml:space="preserve">plane and the </w:t>
-      </w:r>
-      <w:r>
-        <w:t>diode</w:t>
-      </w:r>
-      <w:r>
-        <w:t>.</w:t>
+        <w:t>The top copper plane of the board (all copper areas that are not traces) is a +5 volt plane.  The net connecting the diode and Micro can be connected to +5 volts by carefully scraping the solder mask away to allow soldering to the copper underneath.  Alternately, you can run a wire from the diode to a +5 pin.</w:t>
+      </w:r>
+    </w:p>
+    <w:p>
+      <w:r>
+        <w:t>The picture below shows the top of the board where solder mask was removed from the ground plane and a solder bridge was added between the +5 volt plane and the diode.</w:t>
       </w:r>
     </w:p>
     <w:p>
@@ -8878,11 +9536,10 @@
         <w:rPr>
           <w:noProof/>
         </w:rPr>
-        <w:lastRenderedPageBreak/>
         <w:drawing>
           <wp:inline distT="0" distB="0" distL="0" distR="0">
-            <wp:extent cx="6083808" cy="5288280"/>
-            <wp:effectExtent l="0" t="0" r="0" b="7620"/>
+            <wp:extent cx="3562350" cy="3096533"/>
+            <wp:effectExtent l="0" t="0" r="0" b="8890"/>
             <wp:docPr id="36" name="Picture 36"/>
             <wp:cNvGraphicFramePr>
               <a:graphicFrameLocks xmlns:a="http://schemas.openxmlformats.org/drawingml/2006/main" noChangeAspect="1"/>
@@ -8909,7 +9566,7 @@
                   <pic:spPr>
                     <a:xfrm>
                       <a:off x="0" y="0"/>
-                      <a:ext cx="6083808" cy="5288280"/>
+                      <a:ext cx="3572820" cy="3105634"/>
                     </a:xfrm>
                     <a:prstGeom prst="rect">
                       <a:avLst/>
@@ -8922,14 +9579,13 @@
         </w:drawing>
       </w:r>
     </w:p>
-    <w:p/>
-    <w:p/>
     <w:p>
       <w:pPr>
         <w:pStyle w:val="Heading1"/>
       </w:pPr>
-      <w:bookmarkStart w:id="35" w:name="_Toc362069491"/>
-      <w:r>
+      <w:bookmarkStart w:id="35" w:name="_Toc362285825"/>
+      <w:r>
+        <w:lastRenderedPageBreak/>
         <w:t>Board Checkout</w:t>
       </w:r>
       <w:bookmarkEnd w:id="35"/>
@@ -8971,8 +9627,13 @@
         </w:tabs>
       </w:pPr>
       <w:r>
-        <w:t>Program the Arudino</w:t>
-      </w:r>
+        <w:t xml:space="preserve">Program the </w:t>
+      </w:r>
+      <w:proofErr w:type="spellStart"/>
+      <w:r>
+        <w:t>Arudino</w:t>
+      </w:r>
+      <w:proofErr w:type="spellEnd"/>
     </w:p>
     <w:p>
       <w:pPr>
@@ -9038,7 +9699,7 @@
       <w:pPr>
         <w:pStyle w:val="Heading2"/>
       </w:pPr>
-      <w:bookmarkStart w:id="36" w:name="_Toc362069492"/>
+      <w:bookmarkStart w:id="36" w:name="_Toc362285826"/>
       <w:r>
         <w:t>Program the Arduino</w:t>
       </w:r>
@@ -9051,7 +9712,6 @@
     </w:p>
     <w:p>
       <w:r>
-        <w:lastRenderedPageBreak/>
         <w:t>Remove power and connect the THC.  Use the wall-wart to provide power.  Verify that the serial port LED is flashing.  If all LED’s go off – you have +5 shorted to ground somewhere on your board.</w:t>
       </w:r>
     </w:p>
@@ -9073,7 +9733,7 @@
       <w:pPr>
         <w:pStyle w:val="Heading2"/>
       </w:pPr>
-      <w:bookmarkStart w:id="37" w:name="_Toc362069493"/>
+      <w:bookmarkStart w:id="37" w:name="_Toc362285827"/>
       <w:r>
         <w:t>Get the Serial Port Working</w:t>
       </w:r>
@@ -9086,14 +9746,22 @@
         </w:tabs>
       </w:pPr>
       <w:r>
-        <w:t>By getting the serial port working first, you can use the stand-alone windows application to ensure the system is running and debug the connections to the Plasma and CNC.  If it stand-alone app doesn’t work right away, you may want to use a terminal program to send characters and look at what’s received as you’re debugging (TeraTerm is a good choice).</w:t>
+        <w:t>By getting the serial port working first, you can use the stand-alone windows application to ensure the system is running and debug the connections to the Plasma and CNC.  If it stand-alone app doesn’t work right away, you may want to use a terminal program to send characters and look at what’s received as you’re debugging (</w:t>
+      </w:r>
+      <w:proofErr w:type="spellStart"/>
+      <w:r>
+        <w:t>TeraTerm</w:t>
+      </w:r>
+      <w:proofErr w:type="spellEnd"/>
+      <w:r>
+        <w:t xml:space="preserve"> is a good choice).</w:t>
       </w:r>
     </w:p>
     <w:p>
       <w:pPr>
         <w:pStyle w:val="Heading2"/>
       </w:pPr>
-      <w:bookmarkStart w:id="38" w:name="_Toc362069494"/>
+      <w:bookmarkStart w:id="38" w:name="_Toc362285828"/>
       <w:r>
         <w:t>Test the Plasma Connections</w:t>
       </w:r>
@@ -9261,7 +9929,15 @@
         </w:tabs>
       </w:pPr>
       <w:r>
-        <w:t>Once you know that the relay works and the Arc Good work, connect the torch and verify it turns on and off when the relay is flipped.</w:t>
+        <w:t xml:space="preserve">Once you know that the relay works and the Arc Good </w:t>
+      </w:r>
+      <w:proofErr w:type="gramStart"/>
+      <w:r>
+        <w:t>work,</w:t>
+      </w:r>
+      <w:proofErr w:type="gramEnd"/>
+      <w:r>
+        <w:t xml:space="preserve"> connect the torch and verify it turns on and off when the relay is flipped.</w:t>
       </w:r>
     </w:p>
     <w:p>
@@ -9384,8 +10060,9 @@
       <w:pPr>
         <w:pStyle w:val="Heading2"/>
       </w:pPr>
-      <w:bookmarkStart w:id="39" w:name="_Toc362069495"/>
-      <w:r>
+      <w:bookmarkStart w:id="39" w:name="_Toc362285829"/>
+      <w:r>
+        <w:lastRenderedPageBreak/>
         <w:t>Test the CNC Connections</w:t>
       </w:r>
       <w:bookmarkEnd w:id="39"/>
@@ -9509,7 +10186,15 @@
         <w:t xml:space="preserve">If they are not, it can either be a problem with your board and/or cables or with your Mach configuration.  Double check </w:t>
       </w:r>
       <w:r>
-        <w:t>connection of your CNC output signals to the pins on the Break Out Board (BOB) and verify that is how the “Outputs” are configured in Mach.</w:t>
+        <w:t xml:space="preserve">connection of your CNC output signals to the pins on the Break </w:t>
+      </w:r>
+      <w:proofErr w:type="gramStart"/>
+      <w:r>
+        <w:t>Out</w:t>
+      </w:r>
+      <w:proofErr w:type="gramEnd"/>
+      <w:r>
+        <w:t xml:space="preserve"> Board (BOB) and verify that is how the “Outputs” are configured in Mach.</w:t>
       </w:r>
     </w:p>
     <w:p>
@@ -9526,12 +10211,714 @@
       <w:pPr>
         <w:pStyle w:val="Heading1"/>
       </w:pPr>
-      <w:bookmarkStart w:id="40" w:name="_Toc362069496"/>
+      <w:bookmarkStart w:id="40" w:name="_Toc362285830"/>
+      <w:r>
+        <w:t>Programming the Arduino</w:t>
+      </w:r>
+      <w:bookmarkEnd w:id="40"/>
+    </w:p>
+    <w:p>
+      <w:pPr>
+        <w:pStyle w:val="Heading2"/>
+      </w:pPr>
+      <w:bookmarkStart w:id="41" w:name="_Toc362285831"/>
+      <w:r>
+        <w:t>Download the Arduino Tool Set</w:t>
+      </w:r>
+      <w:bookmarkEnd w:id="41"/>
+    </w:p>
+    <w:p>
+      <w:r>
+        <w:t>The Arduino compiler and tool set are constantly being updated.  The currently supported version is 1.05.  The software should work on new versions, but changes in the compiler can sometimes cause compile errors that require minor changes.</w:t>
+      </w:r>
+    </w:p>
+    <w:p>
+      <w:r>
+        <w:t>To download the Arduino tool set:</w:t>
+      </w:r>
+    </w:p>
+    <w:p>
+      <w:pPr>
+        <w:pStyle w:val="ListParagraph"/>
+        <w:numPr>
+          <w:ilvl w:val="0"/>
+          <w:numId w:val="19"/>
+        </w:numPr>
+      </w:pPr>
+      <w:r>
+        <w:t xml:space="preserve">Go to </w:t>
+      </w:r>
+      <w:hyperlink r:id="rId31" w:history="1">
+        <w:r>
+          <w:rPr>
+            <w:rStyle w:val="Hyperlink"/>
+          </w:rPr>
+          <w:t>www.arduino.cc</w:t>
+        </w:r>
+      </w:hyperlink>
+    </w:p>
+    <w:p>
+      <w:pPr>
+        <w:pStyle w:val="ListParagraph"/>
+        <w:numPr>
+          <w:ilvl w:val="0"/>
+          <w:numId w:val="19"/>
+        </w:numPr>
+      </w:pPr>
+      <w:r>
+        <w:t>Click the “Download” label in the top title bar</w:t>
+      </w:r>
+    </w:p>
+    <w:p>
+      <w:pPr>
+        <w:pStyle w:val="ListParagraph"/>
+        <w:numPr>
+          <w:ilvl w:val="0"/>
+          <w:numId w:val="19"/>
+        </w:numPr>
+      </w:pPr>
+      <w:r>
+        <w:t xml:space="preserve">You can use either the “Windows Installer” or </w:t>
+      </w:r>
+      <w:proofErr w:type="gramStart"/>
+      <w:r>
+        <w:t>the  “</w:t>
+      </w:r>
+      <w:proofErr w:type="gramEnd"/>
+      <w:r>
+        <w:t>Windows (ZIP File)”.</w:t>
+      </w:r>
+    </w:p>
+    <w:p>
+      <w:pPr>
+        <w:pStyle w:val="ListParagraph"/>
+        <w:numPr>
+          <w:ilvl w:val="1"/>
+          <w:numId w:val="19"/>
+        </w:numPr>
+      </w:pPr>
+      <w:r>
+        <w:t>If you use the “Windows Installed”, run the program after downloading</w:t>
+      </w:r>
+    </w:p>
+    <w:p>
+      <w:pPr>
+        <w:pStyle w:val="ListParagraph"/>
+        <w:numPr>
+          <w:ilvl w:val="1"/>
+          <w:numId w:val="19"/>
+        </w:numPr>
+      </w:pPr>
+      <w:r>
+        <w:t>If you use the “Windows ZIP file”, open the file after downloading and copy to a convenient location (usually “C:\Arduino-1.0.5” (or something similar)</w:t>
+      </w:r>
+    </w:p>
+    <w:p>
+      <w:r>
+        <w:t>Run the Arduino IDE and make sure it works.</w:t>
+      </w:r>
+    </w:p>
+    <w:p>
+      <w:r>
+        <w:t>If you’ve not used the Arduino before, try some of the example software to get the hang of the software and downloading.</w:t>
+      </w:r>
+    </w:p>
+    <w:p>
+      <w:pPr>
+        <w:pStyle w:val="Heading2"/>
+      </w:pPr>
+      <w:bookmarkStart w:id="42" w:name="_Toc362285832"/>
+      <w:r>
+        <w:t>Download the Source Code</w:t>
+      </w:r>
+      <w:bookmarkEnd w:id="42"/>
+    </w:p>
+    <w:p>
+      <w:r>
+        <w:t xml:space="preserve">To build the software and load it on the Arduino, you need to have the source code.  All source code is maintained on </w:t>
+      </w:r>
+      <w:proofErr w:type="spellStart"/>
+      <w:r>
+        <w:t>GitHub</w:t>
+      </w:r>
+      <w:proofErr w:type="spellEnd"/>
+      <w:r>
+        <w:t xml:space="preserve"> (</w:t>
+      </w:r>
+      <w:hyperlink r:id="rId32" w:history="1">
+        <w:r>
+          <w:rPr>
+            <w:rStyle w:val="Hyperlink"/>
+          </w:rPr>
+          <w:t>www.github.com</w:t>
+        </w:r>
+      </w:hyperlink>
+      <w:r>
+        <w:t xml:space="preserve">). </w:t>
+      </w:r>
+    </w:p>
+    <w:p>
+      <w:pPr>
+        <w:pStyle w:val="ListParagraph"/>
+        <w:numPr>
+          <w:ilvl w:val="0"/>
+          <w:numId w:val="20"/>
+        </w:numPr>
+      </w:pPr>
+      <w:r>
+        <w:t xml:space="preserve">Go to </w:t>
+      </w:r>
+      <w:r>
+        <w:t xml:space="preserve">the </w:t>
+      </w:r>
+      <w:proofErr w:type="spellStart"/>
+      <w:r>
+        <w:t>Git</w:t>
+      </w:r>
+      <w:proofErr w:type="spellEnd"/>
+      <w:r>
+        <w:t xml:space="preserve"> Hub site</w:t>
+      </w:r>
+    </w:p>
+    <w:p>
+      <w:pPr>
+        <w:pStyle w:val="ListParagraph"/>
+        <w:numPr>
+          <w:ilvl w:val="0"/>
+          <w:numId w:val="20"/>
+        </w:numPr>
+      </w:pPr>
+      <w:r>
+        <w:t>E</w:t>
+      </w:r>
+      <w:r>
+        <w:t>nter “</w:t>
+      </w:r>
+      <w:proofErr w:type="spellStart"/>
+      <w:r>
+        <w:t>regeg</w:t>
+      </w:r>
+      <w:proofErr w:type="spellEnd"/>
+      <w:r>
+        <w:t>/</w:t>
+      </w:r>
+      <w:proofErr w:type="spellStart"/>
+      <w:r>
+        <w:t>ArduinoTHC</w:t>
+      </w:r>
+      <w:proofErr w:type="spellEnd"/>
+      <w:r>
+        <w:t xml:space="preserve">” in the search box on the top menu bard of the window.   </w:t>
+      </w:r>
+    </w:p>
+    <w:tbl>
+      <w:tblPr>
+        <w:tblStyle w:val="TableGrid"/>
+        <w:tblW w:w="0" w:type="auto"/>
+        <w:tblBorders>
+          <w:top w:val="none" w:sz="0" w:space="0" w:color="auto"/>
+          <w:left w:val="none" w:sz="0" w:space="0" w:color="auto"/>
+          <w:bottom w:val="none" w:sz="0" w:space="0" w:color="auto"/>
+          <w:right w:val="none" w:sz="0" w:space="0" w:color="auto"/>
+          <w:insideH w:val="none" w:sz="0" w:space="0" w:color="auto"/>
+          <w:insideV w:val="none" w:sz="0" w:space="0" w:color="auto"/>
+        </w:tblBorders>
+        <w:tblLook w:val="04A0" w:firstRow="1" w:lastRow="0" w:firstColumn="1" w:lastColumn="0" w:noHBand="0" w:noVBand="1"/>
+      </w:tblPr>
+      <w:tblGrid>
+        <w:gridCol w:w="1075"/>
+        <w:gridCol w:w="9715"/>
+      </w:tblGrid>
+      <w:tr>
+        <w:trPr>
+          <w:cantSplit/>
+        </w:trPr>
+        <w:tc>
+          <w:tcPr>
+            <w:tcW w:w="1075" w:type="dxa"/>
+            <w:vAlign w:val="center"/>
+          </w:tcPr>
+          <w:p>
+            <w:pPr>
+              <w:tabs>
+                <w:tab w:val="left" w:pos="1500"/>
+              </w:tabs>
+            </w:pPr>
+            <w:r>
+              <w:rPr>
+                <w:noProof/>
+              </w:rPr>
+              <w:drawing>
+                <wp:inline distT="0" distB="0" distL="0" distR="0" wp14:anchorId="0EF140F7" wp14:editId="58560272">
+                  <wp:extent cx="428625" cy="428625"/>
+                  <wp:effectExtent l="0" t="0" r="9525" b="9525"/>
+                  <wp:docPr id="23" name="Picture 23"/>
+                  <wp:cNvGraphicFramePr>
+                    <a:graphicFrameLocks xmlns:a="http://schemas.openxmlformats.org/drawingml/2006/main" noChangeAspect="1"/>
+                  </wp:cNvGraphicFramePr>
+                  <a:graphic xmlns:a="http://schemas.openxmlformats.org/drawingml/2006/main">
+                    <a:graphicData uri="http://schemas.openxmlformats.org/drawingml/2006/picture">
+                      <pic:pic xmlns:pic="http://schemas.openxmlformats.org/drawingml/2006/picture">
+                        <pic:nvPicPr>
+                          <pic:cNvPr id="17" name="400px-Warning_icon.svg.png"/>
+                          <pic:cNvPicPr/>
+                        </pic:nvPicPr>
+                        <pic:blipFill>
+                          <a:blip r:embed="rId11" cstate="print">
+                            <a:extLst>
+                              <a:ext uri="{28A0092B-C50C-407E-A947-70E740481C1C}">
+                                <a14:useLocalDpi xmlns:a14="http://schemas.microsoft.com/office/drawing/2010/main" val="0"/>
+                              </a:ext>
+                            </a:extLst>
+                          </a:blip>
+                          <a:stretch>
+                            <a:fillRect/>
+                          </a:stretch>
+                        </pic:blipFill>
+                        <pic:spPr>
+                          <a:xfrm>
+                            <a:off x="0" y="0"/>
+                            <a:ext cx="428625" cy="428625"/>
+                          </a:xfrm>
+                          <a:prstGeom prst="rect">
+                            <a:avLst/>
+                          </a:prstGeom>
+                        </pic:spPr>
+                      </pic:pic>
+                    </a:graphicData>
+                  </a:graphic>
+                </wp:inline>
+              </w:drawing>
+            </w:r>
+          </w:p>
+        </w:tc>
+        <w:tc>
+          <w:tcPr>
+            <w:tcW w:w="9715" w:type="dxa"/>
+            <w:vAlign w:val="center"/>
+          </w:tcPr>
+          <w:p>
+            <w:pPr>
+              <w:tabs>
+                <w:tab w:val="left" w:pos="1500"/>
+              </w:tabs>
+            </w:pPr>
+            <w:r>
+              <w:t xml:space="preserve">The </w:t>
+            </w:r>
+            <w:proofErr w:type="spellStart"/>
+            <w:r>
+              <w:t>Git</w:t>
+            </w:r>
+            <w:proofErr w:type="spellEnd"/>
+            <w:r>
+              <w:t xml:space="preserve"> hub name you search on is case sensitive!  You must match the case: “</w:t>
+            </w:r>
+            <w:proofErr w:type="spellStart"/>
+            <w:r>
+              <w:rPr>
+                <w:b/>
+                <w:i/>
+              </w:rPr>
+              <w:t>regeg</w:t>
+            </w:r>
+            <w:proofErr w:type="spellEnd"/>
+            <w:r>
+              <w:rPr>
+                <w:b/>
+                <w:i/>
+              </w:rPr>
+              <w:t>/</w:t>
+            </w:r>
+            <w:proofErr w:type="spellStart"/>
+            <w:r>
+              <w:rPr>
+                <w:b/>
+                <w:i/>
+              </w:rPr>
+              <w:t>ArduinoTHC</w:t>
+            </w:r>
+            <w:proofErr w:type="spellEnd"/>
+            <w:r>
+              <w:t>”</w:t>
+            </w:r>
+          </w:p>
+        </w:tc>
+      </w:tr>
+    </w:tbl>
+    <w:p>
+      <w:pPr>
+        <w:pStyle w:val="ListParagraph"/>
+        <w:numPr>
+          <w:ilvl w:val="0"/>
+          <w:numId w:val="20"/>
+        </w:numPr>
+      </w:pPr>
+      <w:r>
+        <w:t>Once the project page comes up</w:t>
+      </w:r>
+      <w:r>
+        <w:t>, click the “Download ZIP” on the right size of the page.</w:t>
+      </w:r>
+    </w:p>
+    <w:p>
+      <w:pPr>
+        <w:pStyle w:val="ListParagraph"/>
+        <w:numPr>
+          <w:ilvl w:val="0"/>
+          <w:numId w:val="20"/>
+        </w:numPr>
+      </w:pPr>
+      <w:r>
+        <w:t>Save the ZIP file somewhere convenient</w:t>
+      </w:r>
+    </w:p>
+    <w:p>
+      <w:pPr>
+        <w:pStyle w:val="ListParagraph"/>
+        <w:numPr>
+          <w:ilvl w:val="0"/>
+          <w:numId w:val="20"/>
+        </w:numPr>
+      </w:pPr>
+      <w:r>
+        <w:t>Open the zip file and copy the directories to a convenient location</w:t>
+      </w:r>
+    </w:p>
+    <w:p>
+      <w:pPr>
+        <w:ind w:left="360"/>
+      </w:pPr>
+    </w:p>
+    <w:p>
+      <w:pPr>
+        <w:pStyle w:val="Heading2"/>
+      </w:pPr>
+      <w:bookmarkStart w:id="43" w:name="_Toc362285833"/>
+      <w:r>
+        <w:t>Building and Downloading the Source Code</w:t>
+      </w:r>
+      <w:bookmarkEnd w:id="43"/>
+    </w:p>
+    <w:p>
+      <w:pPr>
+        <w:ind w:left="360"/>
+      </w:pPr>
+      <w:r>
+        <w:t>Now that you have the source code downloaded, you must build it and program the Arduino.</w:t>
+      </w:r>
+    </w:p>
+    <w:p>
+      <w:pPr>
+        <w:pStyle w:val="ListParagraph"/>
+        <w:numPr>
+          <w:ilvl w:val="0"/>
+          <w:numId w:val="21"/>
+        </w:numPr>
+      </w:pPr>
       <w:r>
         <w:lastRenderedPageBreak/>
+        <w:t>Start the Arduino development environment</w:t>
+      </w:r>
+    </w:p>
+    <w:p>
+      <w:pPr>
+        <w:pStyle w:val="ListParagraph"/>
+        <w:numPr>
+          <w:ilvl w:val="0"/>
+          <w:numId w:val="21"/>
+        </w:numPr>
+      </w:pPr>
+      <w:r>
+        <w:t>Enter the “</w:t>
+      </w:r>
+      <w:proofErr w:type="spellStart"/>
+      <w:r>
+        <w:t>ArduinoTHC</w:t>
+      </w:r>
+      <w:proofErr w:type="spellEnd"/>
+      <w:r>
+        <w:t>” directory</w:t>
+      </w:r>
+      <w:r>
+        <w:t xml:space="preserve"> (in the location you previously downloaded it)</w:t>
+      </w:r>
+    </w:p>
+    <w:p>
+      <w:pPr>
+        <w:pStyle w:val="ListParagraph"/>
+        <w:numPr>
+          <w:ilvl w:val="0"/>
+          <w:numId w:val="21"/>
+        </w:numPr>
+      </w:pPr>
+      <w:r>
+        <w:t>Enter the “</w:t>
+      </w:r>
+      <w:proofErr w:type="spellStart"/>
+      <w:r>
+        <w:t>ArduinoSource</w:t>
+      </w:r>
+      <w:proofErr w:type="spellEnd"/>
+      <w:r>
+        <w:t>” Directory</w:t>
+      </w:r>
+    </w:p>
+    <w:p>
+      <w:pPr>
+        <w:pStyle w:val="ListParagraph"/>
+        <w:numPr>
+          <w:ilvl w:val="0"/>
+          <w:numId w:val="21"/>
+        </w:numPr>
+      </w:pPr>
+      <w:r>
+        <w:t>Enter the “THC_REV-EM sketch”</w:t>
+      </w:r>
+    </w:p>
+    <w:p>
+      <w:pPr>
+        <w:pStyle w:val="ListParagraph"/>
+        <w:numPr>
+          <w:ilvl w:val="0"/>
+          <w:numId w:val="21"/>
+        </w:numPr>
+      </w:pPr>
+      <w:r>
+        <w:t xml:space="preserve">Open </w:t>
+      </w:r>
+      <w:r>
+        <w:t>the “</w:t>
+      </w:r>
+      <w:proofErr w:type="spellStart"/>
+      <w:r>
+        <w:t>THC_sketch.ino</w:t>
+      </w:r>
+      <w:proofErr w:type="spellEnd"/>
+      <w:r>
+        <w:t xml:space="preserve">” </w:t>
+      </w:r>
+      <w:r>
+        <w:t>file</w:t>
+      </w:r>
+    </w:p>
+    <w:p>
+      <w:pPr>
+        <w:pStyle w:val="ListParagraph"/>
+        <w:numPr>
+          <w:ilvl w:val="0"/>
+          <w:numId w:val="21"/>
+        </w:numPr>
+      </w:pPr>
+      <w:r>
+        <w:t>The project should now be opened with a number of tabs across the top (all the files in the project)</w:t>
+      </w:r>
+    </w:p>
+    <w:p>
+      <w:pPr>
+        <w:pStyle w:val="ListParagraph"/>
+        <w:numPr>
+          <w:ilvl w:val="0"/>
+          <w:numId w:val="21"/>
+        </w:numPr>
+      </w:pPr>
+      <w:r>
+        <w:t>Select the “</w:t>
+      </w:r>
+      <w:proofErr w:type="spellStart"/>
+      <w:r>
+        <w:t>Platform.h</w:t>
+      </w:r>
+      <w:proofErr w:type="spellEnd"/>
+      <w:r>
+        <w:t>” file.</w:t>
+      </w:r>
+    </w:p>
+    <w:p>
+      <w:pPr>
+        <w:pStyle w:val="ListParagraph"/>
+        <w:numPr>
+          <w:ilvl w:val="0"/>
+          <w:numId w:val="21"/>
+        </w:numPr>
+      </w:pPr>
+      <w:r>
+        <w:t>Set the “define” for the hardware you are using</w:t>
+      </w:r>
+    </w:p>
+    <w:p>
+      <w:pPr>
+        <w:pStyle w:val="ListParagraph"/>
+        <w:numPr>
+          <w:ilvl w:val="1"/>
+          <w:numId w:val="21"/>
+        </w:numPr>
+      </w:pPr>
+      <w:r>
+        <w:t xml:space="preserve">If you are using an Arduino Micro Pro, make sure the line with “#define MICRO_THC” </w:t>
+      </w:r>
+      <w:r>
+        <w:rPr>
+          <w:b/>
+        </w:rPr>
+        <w:t>IS NOT</w:t>
+      </w:r>
+      <w:r>
+        <w:t xml:space="preserve"> commented out (a “//” denotes a comment</w:t>
+      </w:r>
+    </w:p>
+    <w:p>
+      <w:pPr>
+        <w:pStyle w:val="ListParagraph"/>
+        <w:numPr>
+          <w:ilvl w:val="1"/>
+          <w:numId w:val="21"/>
+        </w:numPr>
+      </w:pPr>
+      <w:r>
+        <w:t>If you are using an Arduino Mega</w:t>
+      </w:r>
+      <w:r>
+        <w:t>, make sure the line with “#</w:t>
+      </w:r>
+      <w:proofErr w:type="spellStart"/>
+      <w:r>
+        <w:t>deifne</w:t>
+      </w:r>
+      <w:proofErr w:type="spellEnd"/>
+      <w:r>
+        <w:t xml:space="preserve"> MICRO_THC” </w:t>
+      </w:r>
+      <w:r>
+        <w:rPr>
+          <w:b/>
+        </w:rPr>
+        <w:t>IS</w:t>
+      </w:r>
+      <w:r>
+        <w:t xml:space="preserve"> commented out.</w:t>
+      </w:r>
+    </w:p>
+    <w:p>
+      <w:pPr>
+        <w:pStyle w:val="ListParagraph"/>
+        <w:numPr>
+          <w:ilvl w:val="0"/>
+          <w:numId w:val="21"/>
+        </w:numPr>
+      </w:pPr>
+      <w:r>
+        <w:t>Plug in your Arduino (if using an Arduino Mega, unplug the shield before programming)</w:t>
+      </w:r>
+    </w:p>
+    <w:p>
+      <w:pPr>
+        <w:pStyle w:val="ListParagraph"/>
+        <w:numPr>
+          <w:ilvl w:val="0"/>
+          <w:numId w:val="21"/>
+        </w:numPr>
+      </w:pPr>
+      <w:r>
+        <w:t>Select the “Board” Menu</w:t>
+      </w:r>
+    </w:p>
+    <w:p>
+      <w:pPr>
+        <w:pStyle w:val="ListParagraph"/>
+        <w:numPr>
+          <w:ilvl w:val="0"/>
+          <w:numId w:val="21"/>
+        </w:numPr>
+      </w:pPr>
+      <w:r>
+        <w:t>Select the board type you are using, either</w:t>
+      </w:r>
+    </w:p>
+    <w:p>
+      <w:pPr>
+        <w:pStyle w:val="ListParagraph"/>
+        <w:numPr>
+          <w:ilvl w:val="1"/>
+          <w:numId w:val="21"/>
+        </w:numPr>
+      </w:pPr>
+      <w:r>
+        <w:t>Arduino Mega 2560, or</w:t>
+      </w:r>
+    </w:p>
+    <w:p>
+      <w:pPr>
+        <w:pStyle w:val="ListParagraph"/>
+        <w:numPr>
+          <w:ilvl w:val="1"/>
+          <w:numId w:val="21"/>
+        </w:numPr>
+      </w:pPr>
+      <w:r>
+        <w:t>Arduino Leonardo (for the Micro Pro)</w:t>
+      </w:r>
+    </w:p>
+    <w:p>
+      <w:pPr>
+        <w:pStyle w:val="ListParagraph"/>
+        <w:numPr>
+          <w:ilvl w:val="0"/>
+          <w:numId w:val="21"/>
+        </w:numPr>
+      </w:pPr>
+      <w:r>
+        <w:t>Select the serial port that the board is on</w:t>
+      </w:r>
+    </w:p>
+    <w:p>
+      <w:pPr>
+        <w:pStyle w:val="ListParagraph"/>
+        <w:numPr>
+          <w:ilvl w:val="0"/>
+          <w:numId w:val="21"/>
+        </w:numPr>
+      </w:pPr>
+      <w:r>
+        <w:t>In the tool bar, click the icon with a check mark.  The software should compile without errors.</w:t>
+      </w:r>
+    </w:p>
+    <w:p>
+      <w:pPr>
+        <w:pStyle w:val="ListParagraph"/>
+        <w:numPr>
+          <w:ilvl w:val="0"/>
+          <w:numId w:val="21"/>
+        </w:numPr>
+      </w:pPr>
+      <w:r>
+        <w:t>Click the icon with the arrow pointing to the right to download the code to the board</w:t>
+      </w:r>
+    </w:p>
+    <w:p>
+      <w:pPr>
+        <w:ind w:left="360"/>
+      </w:pPr>
+      <w:r>
+        <w:t>Once programmed successfully, you should be ready to go.</w:t>
+      </w:r>
+    </w:p>
+    <w:p/>
+    <w:p>
+      <w:r>
+        <w:br w:type="page"/>
+      </w:r>
+    </w:p>
+    <w:p/>
+    <w:p>
+      <w:pPr>
+        <w:pStyle w:val="Heading1"/>
+      </w:pPr>
+      <w:bookmarkStart w:id="44" w:name="_Toc362285834"/>
+      <w:r>
         <w:t>First Operational Test</w:t>
       </w:r>
-      <w:bookmarkEnd w:id="40"/>
+      <w:bookmarkEnd w:id="44"/>
     </w:p>
     <w:p>
       <w:pPr>
@@ -9555,12 +10942,12 @@
       <w:pPr>
         <w:pStyle w:val="Heading1"/>
       </w:pPr>
-      <w:bookmarkStart w:id="41" w:name="_Toc362069497"/>
+      <w:bookmarkStart w:id="45" w:name="_Toc362285835"/>
       <w:r>
         <w:lastRenderedPageBreak/>
         <w:t>THC Operation</w:t>
       </w:r>
-      <w:bookmarkEnd w:id="41"/>
+      <w:bookmarkEnd w:id="45"/>
     </w:p>
     <w:p>
       <w:pPr>
@@ -9596,11 +10983,11 @@
       <w:pPr>
         <w:pStyle w:val="Heading2"/>
       </w:pPr>
-      <w:bookmarkStart w:id="42" w:name="_Toc362069498"/>
+      <w:bookmarkStart w:id="46" w:name="_Toc362285836"/>
       <w:r>
         <w:t>Disabled Mode</w:t>
       </w:r>
-      <w:bookmarkEnd w:id="42"/>
+      <w:bookmarkEnd w:id="46"/>
     </w:p>
     <w:p>
       <w:pPr>
@@ -9738,11 +11125,11 @@
       <w:pPr>
         <w:pStyle w:val="Heading2"/>
       </w:pPr>
-      <w:bookmarkStart w:id="43" w:name="_Toc362069499"/>
+      <w:bookmarkStart w:id="47" w:name="_Toc362285837"/>
       <w:r>
         <w:t>Bypass Mode</w:t>
       </w:r>
-      <w:bookmarkEnd w:id="43"/>
+      <w:bookmarkEnd w:id="47"/>
     </w:p>
     <w:p>
       <w:pPr>
@@ -9768,11 +11155,11 @@
       <w:pPr>
         <w:pStyle w:val="Heading2"/>
       </w:pPr>
-      <w:bookmarkStart w:id="44" w:name="_Toc362069500"/>
+      <w:bookmarkStart w:id="48" w:name="_Toc362285838"/>
       <w:r>
         <w:t>Cruise Mode</w:t>
       </w:r>
-      <w:bookmarkEnd w:id="44"/>
+      <w:bookmarkEnd w:id="48"/>
     </w:p>
     <w:p>
       <w:pPr>
@@ -9811,11 +11198,11 @@
       <w:pPr>
         <w:pStyle w:val="Heading2"/>
       </w:pPr>
-      <w:bookmarkStart w:id="45" w:name="_Toc362069501"/>
+      <w:bookmarkStart w:id="49" w:name="_Toc362285839"/>
       <w:r>
         <w:t>Operating Mode</w:t>
       </w:r>
-      <w:bookmarkEnd w:id="45"/>
+      <w:bookmarkEnd w:id="49"/>
     </w:p>
     <w:p>
       <w:pPr>
@@ -9890,7 +11277,7 @@
           <w:tab w:val="left" w:pos="1500"/>
         </w:tabs>
         <w:sectPr>
-          <w:footerReference w:type="default" r:id="rId31"/>
+          <w:footerReference w:type="default" r:id="rId33"/>
           <w:pgSz w:w="12240" w:h="15840" w:code="1"/>
           <w:pgMar w:top="720" w:right="720" w:bottom="720" w:left="720" w:header="720" w:footer="720" w:gutter="0"/>
           <w:cols w:space="720"/>
@@ -9902,12 +11289,12 @@
       <w:pPr>
         <w:pStyle w:val="Heading1"/>
       </w:pPr>
-      <w:bookmarkStart w:id="46" w:name="_Toc362069502"/>
+      <w:bookmarkStart w:id="50" w:name="_Toc362285840"/>
       <w:r>
         <w:lastRenderedPageBreak/>
         <w:t>Shield Schematic</w:t>
       </w:r>
-      <w:bookmarkEnd w:id="46"/>
+      <w:bookmarkEnd w:id="50"/>
     </w:p>
     <w:p>
       <w:pPr>
@@ -9935,7 +11322,7 @@
                     <pic:cNvPicPr/>
                   </pic:nvPicPr>
                   <pic:blipFill>
-                    <a:blip r:embed="rId32" cstate="print">
+                    <a:blip r:embed="rId34" cstate="print">
                       <a:extLst>
                         <a:ext uri="{28A0092B-C50C-407E-A947-70E740481C1C}">
                           <a14:useLocalDpi xmlns:a14="http://schemas.microsoft.com/office/drawing/2010/main" val="0"/>
@@ -9971,12 +11358,12 @@
       <w:pPr>
         <w:pStyle w:val="Heading1"/>
       </w:pPr>
-      <w:bookmarkStart w:id="47" w:name="_Toc362069503"/>
+      <w:bookmarkStart w:id="51" w:name="_Toc362285841"/>
       <w:r>
         <w:lastRenderedPageBreak/>
         <w:t>Shield Layout</w:t>
       </w:r>
-      <w:bookmarkEnd w:id="47"/>
+      <w:bookmarkEnd w:id="51"/>
     </w:p>
     <w:p>
       <w:r>
@@ -9999,7 +11386,7 @@
                     <pic:cNvPicPr/>
                   </pic:nvPicPr>
                   <pic:blipFill>
-                    <a:blip r:embed="rId33">
+                    <a:blip r:embed="rId35">
                       <a:extLst>
                         <a:ext uri="{28A0092B-C50C-407E-A947-70E740481C1C}">
                           <a14:useLocalDpi xmlns:a14="http://schemas.microsoft.com/office/drawing/2010/main" val="0"/>
@@ -10031,12 +11418,12 @@
       <w:pPr>
         <w:pStyle w:val="Heading1"/>
       </w:pPr>
-      <w:bookmarkStart w:id="48" w:name="_Toc362069504"/>
+      <w:bookmarkStart w:id="52" w:name="_Toc362285842"/>
       <w:r>
         <w:lastRenderedPageBreak/>
         <w:t>Micro Schematic</w:t>
       </w:r>
-      <w:bookmarkEnd w:id="48"/>
+      <w:bookmarkEnd w:id="52"/>
     </w:p>
     <w:p>
       <w:r>
@@ -10059,7 +11446,7 @@
                     <pic:cNvPicPr/>
                   </pic:nvPicPr>
                   <pic:blipFill>
-                    <a:blip r:embed="rId34">
+                    <a:blip r:embed="rId36">
                       <a:extLst>
                         <a:ext uri="{28A0092B-C50C-407E-A947-70E740481C1C}">
                           <a14:useLocalDpi xmlns:a14="http://schemas.microsoft.com/office/drawing/2010/main" val="0"/>
@@ -10091,12 +11478,12 @@
       <w:pPr>
         <w:pStyle w:val="Heading1"/>
       </w:pPr>
-      <w:bookmarkStart w:id="49" w:name="_Toc362069505"/>
+      <w:bookmarkStart w:id="53" w:name="_Toc362285843"/>
       <w:r>
         <w:lastRenderedPageBreak/>
         <w:t>Micro Layout</w:t>
       </w:r>
-      <w:bookmarkEnd w:id="49"/>
+      <w:bookmarkEnd w:id="53"/>
     </w:p>
     <w:p>
       <w:r>
@@ -10119,7 +11506,7 @@
                     <pic:cNvPicPr/>
                   </pic:nvPicPr>
                   <pic:blipFill>
-                    <a:blip r:embed="rId33">
+                    <a:blip r:embed="rId35">
                       <a:extLst>
                         <a:ext uri="{28A0092B-C50C-407E-A947-70E740481C1C}">
                           <a14:useLocalDpi xmlns:a14="http://schemas.microsoft.com/office/drawing/2010/main" val="0"/>
@@ -10155,12 +11542,12 @@
       <w:pPr>
         <w:pStyle w:val="Heading1"/>
       </w:pPr>
-      <w:bookmarkStart w:id="50" w:name="_Toc362069506"/>
+      <w:bookmarkStart w:id="54" w:name="_Toc362285844"/>
       <w:r>
         <w:lastRenderedPageBreak/>
         <w:t>Bill Of Materials / Parts List</w:t>
       </w:r>
-      <w:bookmarkEnd w:id="50"/>
+      <w:bookmarkEnd w:id="54"/>
     </w:p>
     <w:p>
       <w:pPr>
@@ -27167,7 +28554,7 @@
           <w:rPr>
             <w:noProof/>
           </w:rPr>
-          <w:t>4</w:t>
+          <w:t>1</w:t>
         </w:r>
         <w:r>
           <w:rPr>
@@ -28102,6 +29489,184 @@
     </w:lvl>
   </w:abstractNum>
   <w:abstractNum w:abstractNumId="8">
+    <w:nsid w:val="4E794A28"/>
+    <w:multiLevelType w:val="hybridMultilevel"/>
+    <w:tmpl w:val="34B0A1B8"/>
+    <w:lvl w:ilvl="0" w:tplc="04090011">
+      <w:start w:val="1"/>
+      <w:numFmt w:val="decimal"/>
+      <w:lvlText w:val="%1)"/>
+      <w:lvlJc w:val="left"/>
+      <w:pPr>
+        <w:ind w:left="720" w:hanging="360"/>
+      </w:pPr>
+      <w:rPr>
+        <w:rFonts w:hint="default"/>
+      </w:rPr>
+    </w:lvl>
+    <w:lvl w:ilvl="1" w:tplc="04090019" w:tentative="1">
+      <w:start w:val="1"/>
+      <w:numFmt w:val="lowerLetter"/>
+      <w:lvlText w:val="%2."/>
+      <w:lvlJc w:val="left"/>
+      <w:pPr>
+        <w:ind w:left="1440" w:hanging="360"/>
+      </w:pPr>
+    </w:lvl>
+    <w:lvl w:ilvl="2" w:tplc="0409001B" w:tentative="1">
+      <w:start w:val="1"/>
+      <w:numFmt w:val="lowerRoman"/>
+      <w:lvlText w:val="%3."/>
+      <w:lvlJc w:val="right"/>
+      <w:pPr>
+        <w:ind w:left="2160" w:hanging="180"/>
+      </w:pPr>
+    </w:lvl>
+    <w:lvl w:ilvl="3" w:tplc="0409000F" w:tentative="1">
+      <w:start w:val="1"/>
+      <w:numFmt w:val="decimal"/>
+      <w:lvlText w:val="%4."/>
+      <w:lvlJc w:val="left"/>
+      <w:pPr>
+        <w:ind w:left="2880" w:hanging="360"/>
+      </w:pPr>
+    </w:lvl>
+    <w:lvl w:ilvl="4" w:tplc="04090019" w:tentative="1">
+      <w:start w:val="1"/>
+      <w:numFmt w:val="lowerLetter"/>
+      <w:lvlText w:val="%5."/>
+      <w:lvlJc w:val="left"/>
+      <w:pPr>
+        <w:ind w:left="3600" w:hanging="360"/>
+      </w:pPr>
+    </w:lvl>
+    <w:lvl w:ilvl="5" w:tplc="0409001B" w:tentative="1">
+      <w:start w:val="1"/>
+      <w:numFmt w:val="lowerRoman"/>
+      <w:lvlText w:val="%6."/>
+      <w:lvlJc w:val="right"/>
+      <w:pPr>
+        <w:ind w:left="4320" w:hanging="180"/>
+      </w:pPr>
+    </w:lvl>
+    <w:lvl w:ilvl="6" w:tplc="0409000F" w:tentative="1">
+      <w:start w:val="1"/>
+      <w:numFmt w:val="decimal"/>
+      <w:lvlText w:val="%7."/>
+      <w:lvlJc w:val="left"/>
+      <w:pPr>
+        <w:ind w:left="5040" w:hanging="360"/>
+      </w:pPr>
+    </w:lvl>
+    <w:lvl w:ilvl="7" w:tplc="04090019" w:tentative="1">
+      <w:start w:val="1"/>
+      <w:numFmt w:val="lowerLetter"/>
+      <w:lvlText w:val="%8."/>
+      <w:lvlJc w:val="left"/>
+      <w:pPr>
+        <w:ind w:left="5760" w:hanging="360"/>
+      </w:pPr>
+    </w:lvl>
+    <w:lvl w:ilvl="8" w:tplc="0409001B" w:tentative="1">
+      <w:start w:val="1"/>
+      <w:numFmt w:val="lowerRoman"/>
+      <w:lvlText w:val="%9."/>
+      <w:lvlJc w:val="right"/>
+      <w:pPr>
+        <w:ind w:left="6480" w:hanging="180"/>
+      </w:pPr>
+    </w:lvl>
+  </w:abstractNum>
+  <w:abstractNum w:abstractNumId="9">
+    <w:nsid w:val="52DA43C5"/>
+    <w:multiLevelType w:val="hybridMultilevel"/>
+    <w:tmpl w:val="3A6E12AA"/>
+    <w:lvl w:ilvl="0" w:tplc="04090011">
+      <w:start w:val="1"/>
+      <w:numFmt w:val="decimal"/>
+      <w:lvlText w:val="%1)"/>
+      <w:lvlJc w:val="left"/>
+      <w:pPr>
+        <w:ind w:left="720" w:hanging="360"/>
+      </w:pPr>
+      <w:rPr>
+        <w:rFonts w:hint="default"/>
+      </w:rPr>
+    </w:lvl>
+    <w:lvl w:ilvl="1" w:tplc="04090019">
+      <w:start w:val="1"/>
+      <w:numFmt w:val="lowerLetter"/>
+      <w:lvlText w:val="%2."/>
+      <w:lvlJc w:val="left"/>
+      <w:pPr>
+        <w:ind w:left="1440" w:hanging="360"/>
+      </w:pPr>
+    </w:lvl>
+    <w:lvl w:ilvl="2" w:tplc="0409001B" w:tentative="1">
+      <w:start w:val="1"/>
+      <w:numFmt w:val="lowerRoman"/>
+      <w:lvlText w:val="%3."/>
+      <w:lvlJc w:val="right"/>
+      <w:pPr>
+        <w:ind w:left="2160" w:hanging="180"/>
+      </w:pPr>
+    </w:lvl>
+    <w:lvl w:ilvl="3" w:tplc="0409000F" w:tentative="1">
+      <w:start w:val="1"/>
+      <w:numFmt w:val="decimal"/>
+      <w:lvlText w:val="%4."/>
+      <w:lvlJc w:val="left"/>
+      <w:pPr>
+        <w:ind w:left="2880" w:hanging="360"/>
+      </w:pPr>
+    </w:lvl>
+    <w:lvl w:ilvl="4" w:tplc="04090019" w:tentative="1">
+      <w:start w:val="1"/>
+      <w:numFmt w:val="lowerLetter"/>
+      <w:lvlText w:val="%5."/>
+      <w:lvlJc w:val="left"/>
+      <w:pPr>
+        <w:ind w:left="3600" w:hanging="360"/>
+      </w:pPr>
+    </w:lvl>
+    <w:lvl w:ilvl="5" w:tplc="0409001B" w:tentative="1">
+      <w:start w:val="1"/>
+      <w:numFmt w:val="lowerRoman"/>
+      <w:lvlText w:val="%6."/>
+      <w:lvlJc w:val="right"/>
+      <w:pPr>
+        <w:ind w:left="4320" w:hanging="180"/>
+      </w:pPr>
+    </w:lvl>
+    <w:lvl w:ilvl="6" w:tplc="0409000F" w:tentative="1">
+      <w:start w:val="1"/>
+      <w:numFmt w:val="decimal"/>
+      <w:lvlText w:val="%7."/>
+      <w:lvlJc w:val="left"/>
+      <w:pPr>
+        <w:ind w:left="5040" w:hanging="360"/>
+      </w:pPr>
+    </w:lvl>
+    <w:lvl w:ilvl="7" w:tplc="04090019" w:tentative="1">
+      <w:start w:val="1"/>
+      <w:numFmt w:val="lowerLetter"/>
+      <w:lvlText w:val="%8."/>
+      <w:lvlJc w:val="left"/>
+      <w:pPr>
+        <w:ind w:left="5760" w:hanging="360"/>
+      </w:pPr>
+    </w:lvl>
+    <w:lvl w:ilvl="8" w:tplc="0409001B" w:tentative="1">
+      <w:start w:val="1"/>
+      <w:numFmt w:val="lowerRoman"/>
+      <w:lvlText w:val="%9."/>
+      <w:lvlJc w:val="right"/>
+      <w:pPr>
+        <w:ind w:left="6480" w:hanging="180"/>
+      </w:pPr>
+    </w:lvl>
+  </w:abstractNum>
+  <w:abstractNum w:abstractNumId="10">
     <w:nsid w:val="5B3D6FDF"/>
     <w:multiLevelType w:val="hybridMultilevel"/>
     <w:tmpl w:val="316453AE"/>
@@ -28214,7 +29779,7 @@
       </w:rPr>
     </w:lvl>
   </w:abstractNum>
-  <w:abstractNum w:abstractNumId="9">
+  <w:abstractNum w:abstractNumId="11">
     <w:nsid w:val="600E4BFD"/>
     <w:multiLevelType w:val="hybridMultilevel"/>
     <w:tmpl w:val="CCDA692C"/>
@@ -28327,7 +29892,7 @@
       </w:rPr>
     </w:lvl>
   </w:abstractNum>
-  <w:abstractNum w:abstractNumId="10">
+  <w:abstractNum w:abstractNumId="12">
     <w:nsid w:val="63101D67"/>
     <w:multiLevelType w:val="hybridMultilevel"/>
     <w:tmpl w:val="508EA96E"/>
@@ -28413,7 +29978,7 @@
       </w:pPr>
     </w:lvl>
   </w:abstractNum>
-  <w:abstractNum w:abstractNumId="11">
+  <w:abstractNum w:abstractNumId="13">
     <w:nsid w:val="639527C0"/>
     <w:multiLevelType w:val="hybridMultilevel"/>
     <w:tmpl w:val="44B8A668"/>
@@ -28526,7 +30091,7 @@
       </w:rPr>
     </w:lvl>
   </w:abstractNum>
-  <w:abstractNum w:abstractNumId="12">
+  <w:abstractNum w:abstractNumId="14">
     <w:nsid w:val="67C25BD9"/>
     <w:multiLevelType w:val="hybridMultilevel"/>
     <w:tmpl w:val="D810784A"/>
@@ -28612,7 +30177,7 @@
       </w:pPr>
     </w:lvl>
   </w:abstractNum>
-  <w:abstractNum w:abstractNumId="13">
+  <w:abstractNum w:abstractNumId="15">
     <w:nsid w:val="70B933B5"/>
     <w:multiLevelType w:val="hybridMultilevel"/>
     <w:tmpl w:val="BE66DB7E"/>
@@ -28725,7 +30290,7 @@
       </w:rPr>
     </w:lvl>
   </w:abstractNum>
-  <w:abstractNum w:abstractNumId="14">
+  <w:abstractNum w:abstractNumId="16">
     <w:nsid w:val="71E237CD"/>
     <w:multiLevelType w:val="hybridMultilevel"/>
     <w:tmpl w:val="C2D05768"/>
@@ -28838,7 +30403,7 @@
       </w:rPr>
     </w:lvl>
   </w:abstractNum>
-  <w:abstractNum w:abstractNumId="15">
+  <w:abstractNum w:abstractNumId="17">
     <w:nsid w:val="73BA763F"/>
     <w:multiLevelType w:val="hybridMultilevel"/>
     <w:tmpl w:val="5E72B58E"/>
@@ -28951,7 +30516,96 @@
       </w:rPr>
     </w:lvl>
   </w:abstractNum>
-  <w:abstractNum w:abstractNumId="16">
+  <w:abstractNum w:abstractNumId="18">
+    <w:nsid w:val="74F0712E"/>
+    <w:multiLevelType w:val="hybridMultilevel"/>
+    <w:tmpl w:val="23689976"/>
+    <w:lvl w:ilvl="0" w:tplc="04090011">
+      <w:start w:val="1"/>
+      <w:numFmt w:val="decimal"/>
+      <w:lvlText w:val="%1)"/>
+      <w:lvlJc w:val="left"/>
+      <w:pPr>
+        <w:ind w:left="720" w:hanging="360"/>
+      </w:pPr>
+      <w:rPr>
+        <w:rFonts w:hint="default"/>
+      </w:rPr>
+    </w:lvl>
+    <w:lvl w:ilvl="1" w:tplc="04090019">
+      <w:start w:val="1"/>
+      <w:numFmt w:val="lowerLetter"/>
+      <w:lvlText w:val="%2."/>
+      <w:lvlJc w:val="left"/>
+      <w:pPr>
+        <w:ind w:left="1440" w:hanging="360"/>
+      </w:pPr>
+    </w:lvl>
+    <w:lvl w:ilvl="2" w:tplc="0409001B" w:tentative="1">
+      <w:start w:val="1"/>
+      <w:numFmt w:val="lowerRoman"/>
+      <w:lvlText w:val="%3."/>
+      <w:lvlJc w:val="right"/>
+      <w:pPr>
+        <w:ind w:left="2160" w:hanging="180"/>
+      </w:pPr>
+    </w:lvl>
+    <w:lvl w:ilvl="3" w:tplc="0409000F" w:tentative="1">
+      <w:start w:val="1"/>
+      <w:numFmt w:val="decimal"/>
+      <w:lvlText w:val="%4."/>
+      <w:lvlJc w:val="left"/>
+      <w:pPr>
+        <w:ind w:left="2880" w:hanging="360"/>
+      </w:pPr>
+    </w:lvl>
+    <w:lvl w:ilvl="4" w:tplc="04090019" w:tentative="1">
+      <w:start w:val="1"/>
+      <w:numFmt w:val="lowerLetter"/>
+      <w:lvlText w:val="%5."/>
+      <w:lvlJc w:val="left"/>
+      <w:pPr>
+        <w:ind w:left="3600" w:hanging="360"/>
+      </w:pPr>
+    </w:lvl>
+    <w:lvl w:ilvl="5" w:tplc="0409001B" w:tentative="1">
+      <w:start w:val="1"/>
+      <w:numFmt w:val="lowerRoman"/>
+      <w:lvlText w:val="%6."/>
+      <w:lvlJc w:val="right"/>
+      <w:pPr>
+        <w:ind w:left="4320" w:hanging="180"/>
+      </w:pPr>
+    </w:lvl>
+    <w:lvl w:ilvl="6" w:tplc="0409000F" w:tentative="1">
+      <w:start w:val="1"/>
+      <w:numFmt w:val="decimal"/>
+      <w:lvlText w:val="%7."/>
+      <w:lvlJc w:val="left"/>
+      <w:pPr>
+        <w:ind w:left="5040" w:hanging="360"/>
+      </w:pPr>
+    </w:lvl>
+    <w:lvl w:ilvl="7" w:tplc="04090019" w:tentative="1">
+      <w:start w:val="1"/>
+      <w:numFmt w:val="lowerLetter"/>
+      <w:lvlText w:val="%8."/>
+      <w:lvlJc w:val="left"/>
+      <w:pPr>
+        <w:ind w:left="5760" w:hanging="360"/>
+      </w:pPr>
+    </w:lvl>
+    <w:lvl w:ilvl="8" w:tplc="0409001B" w:tentative="1">
+      <w:start w:val="1"/>
+      <w:numFmt w:val="lowerRoman"/>
+      <w:lvlText w:val="%9."/>
+      <w:lvlJc w:val="right"/>
+      <w:pPr>
+        <w:ind w:left="6480" w:hanging="180"/>
+      </w:pPr>
+    </w:lvl>
+  </w:abstractNum>
+  <w:abstractNum w:abstractNumId="19">
     <w:nsid w:val="76DD4345"/>
     <w:multiLevelType w:val="hybridMultilevel"/>
     <w:tmpl w:val="B78AB7AA"/>
@@ -29040,7 +30694,7 @@
       </w:pPr>
     </w:lvl>
   </w:abstractNum>
-  <w:abstractNum w:abstractNumId="17">
+  <w:abstractNum w:abstractNumId="20">
     <w:nsid w:val="7AC94DA8"/>
     <w:multiLevelType w:val="hybridMultilevel"/>
     <w:tmpl w:val="BDE81AE4"/>
@@ -29133,25 +30787,25 @@
     <w:abstractNumId w:val="4"/>
   </w:num>
   <w:num w:numId="3">
-    <w:abstractNumId w:val="8"/>
+    <w:abstractNumId w:val="10"/>
   </w:num>
   <w:num w:numId="4">
-    <w:abstractNumId w:val="11"/>
+    <w:abstractNumId w:val="13"/>
   </w:num>
   <w:num w:numId="5">
     <w:abstractNumId w:val="2"/>
   </w:num>
   <w:num w:numId="6">
-    <w:abstractNumId w:val="14"/>
+    <w:abstractNumId w:val="16"/>
   </w:num>
   <w:num w:numId="7">
     <w:abstractNumId w:val="3"/>
   </w:num>
   <w:num w:numId="8">
-    <w:abstractNumId w:val="9"/>
+    <w:abstractNumId w:val="11"/>
   </w:num>
   <w:num w:numId="9">
-    <w:abstractNumId w:val="15"/>
+    <w:abstractNumId w:val="17"/>
   </w:num>
   <w:num w:numId="10">
     <w:abstractNumId w:val="1"/>
@@ -29160,10 +30814,10 @@
     <w:abstractNumId w:val="7"/>
   </w:num>
   <w:num w:numId="12">
-    <w:abstractNumId w:val="13"/>
+    <w:abstractNumId w:val="15"/>
   </w:num>
   <w:num w:numId="13">
-    <w:abstractNumId w:val="17"/>
+    <w:abstractNumId w:val="20"/>
   </w:num>
   <w:num w:numId="14">
     <w:abstractNumId w:val="6"/>
@@ -29172,13 +30826,22 @@
     <w:abstractNumId w:val="5"/>
   </w:num>
   <w:num w:numId="16">
-    <w:abstractNumId w:val="10"/>
+    <w:abstractNumId w:val="12"/>
   </w:num>
   <w:num w:numId="17">
-    <w:abstractNumId w:val="12"/>
+    <w:abstractNumId w:val="14"/>
   </w:num>
   <w:num w:numId="18">
-    <w:abstractNumId w:val="16"/>
+    <w:abstractNumId w:val="19"/>
+  </w:num>
+  <w:num w:numId="19">
+    <w:abstractNumId w:val="9"/>
+  </w:num>
+  <w:num w:numId="20">
+    <w:abstractNumId w:val="8"/>
+  </w:num>
+  <w:num w:numId="21">
+    <w:abstractNumId w:val="18"/>
   </w:num>
 </w:numbering>
 </file>
@@ -30490,7 +32153,7 @@
   <a:extraClrSchemeLst/>
   <a:extLst>
     <a:ext uri="{05A4C25C-085E-4340-85A3-A5531E510DB2}">
-      <thm15:themeFamily xmlns="" xmlns:thm15="http://schemas.microsoft.com/office/thememl/2012/main" name="Office Theme" id="{62F939B6-93AF-4DB8-9C6B-D6C7DFDC589F}" vid="{4A3C46E8-61CC-4603-A589-7422A47A8E4A}"/>
+      <thm15:themeFamily xmlns:thm15="http://schemas.microsoft.com/office/thememl/2012/main" xmlns="" name="Office Theme" id="{62F939B6-93AF-4DB8-9C6B-D6C7DFDC589F}" vid="{4A3C46E8-61CC-4603-A589-7422A47A8E4A}"/>
     </a:ext>
   </a:extLst>
 </a:theme>
@@ -30501,7 +32164,7 @@
 </file>
 
 <file path=customXml/itemProps1.xml><?xml version="1.0" encoding="utf-8"?>
-<ds:datastoreItem xmlns:ds="http://schemas.openxmlformats.org/officeDocument/2006/customXml" ds:itemID="{18D80DBA-3022-40AA-946B-65FB3F19701D}">
+<ds:datastoreItem xmlns:ds="http://schemas.openxmlformats.org/officeDocument/2006/customXml" ds:itemID="{71C8ED49-5CB8-424D-8469-74C7C04AAFE8}">
   <ds:schemaRefs>
     <ds:schemaRef ds:uri="http://schemas.openxmlformats.org/officeDocument/2006/bibliography"/>
   </ds:schemaRefs>

</xml_diff>